<commit_message>
Small comments, and revisions
</commit_message>
<xml_diff>
--- a/AI Rapport.docx
+++ b/AI Rapport.docx
@@ -380,7 +380,7 @@
     </w:p>
     <w:p>
       <w:pPr>
-        <w:pStyle w:val="TOC1"/>
+        <w:pStyle w:val="Indholdsfortegnelse1"/>
         <w:tabs>
           <w:tab w:val="right" w:leader="dot" w:pos="8210"/>
         </w:tabs>
@@ -464,7 +464,7 @@
     </w:p>
     <w:p>
       <w:pPr>
-        <w:pStyle w:val="TOC1"/>
+        <w:pStyle w:val="Indholdsfortegnelse1"/>
         <w:tabs>
           <w:tab w:val="left" w:pos="400"/>
           <w:tab w:val="right" w:leader="dot" w:pos="8210"/>
@@ -560,7 +560,7 @@
     </w:p>
     <w:p>
       <w:pPr>
-        <w:pStyle w:val="TOC1"/>
+        <w:pStyle w:val="Indholdsfortegnelse1"/>
         <w:tabs>
           <w:tab w:val="left" w:pos="400"/>
           <w:tab w:val="right" w:leader="dot" w:pos="8210"/>
@@ -656,7 +656,7 @@
     </w:p>
     <w:p>
       <w:pPr>
-        <w:pStyle w:val="TOC2"/>
+        <w:pStyle w:val="Indholdsfortegnelse2"/>
         <w:rPr>
           <w:rFonts w:asciiTheme="minorHAnsi" w:eastAsiaTheme="minorEastAsia" w:hAnsiTheme="minorHAnsi" w:cstheme="minorBidi"/>
           <w:smallCaps w:val="0"/>
@@ -733,7 +733,7 @@
     </w:p>
     <w:p>
       <w:pPr>
-        <w:pStyle w:val="TOC1"/>
+        <w:pStyle w:val="Indholdsfortegnelse1"/>
         <w:tabs>
           <w:tab w:val="left" w:pos="400"/>
           <w:tab w:val="right" w:leader="dot" w:pos="8210"/>
@@ -829,7 +829,7 @@
     </w:p>
     <w:p>
       <w:pPr>
-        <w:pStyle w:val="TOC1"/>
+        <w:pStyle w:val="Indholdsfortegnelse1"/>
         <w:tabs>
           <w:tab w:val="left" w:pos="400"/>
           <w:tab w:val="right" w:leader="dot" w:pos="8210"/>
@@ -925,7 +925,7 @@
     </w:p>
     <w:p>
       <w:pPr>
-        <w:pStyle w:val="TOC1"/>
+        <w:pStyle w:val="Indholdsfortegnelse1"/>
         <w:tabs>
           <w:tab w:val="left" w:pos="400"/>
           <w:tab w:val="right" w:leader="dot" w:pos="8210"/>
@@ -1021,7 +1021,7 @@
     </w:p>
     <w:p>
       <w:pPr>
-        <w:pStyle w:val="TOC2"/>
+        <w:pStyle w:val="Indholdsfortegnelse2"/>
         <w:rPr>
           <w:rFonts w:asciiTheme="minorHAnsi" w:eastAsiaTheme="minorEastAsia" w:hAnsiTheme="minorHAnsi" w:cstheme="minorBidi"/>
           <w:smallCaps w:val="0"/>
@@ -1098,7 +1098,7 @@
     </w:p>
     <w:p>
       <w:pPr>
-        <w:pStyle w:val="TOC2"/>
+        <w:pStyle w:val="Indholdsfortegnelse2"/>
         <w:rPr>
           <w:rFonts w:asciiTheme="minorHAnsi" w:eastAsiaTheme="minorEastAsia" w:hAnsiTheme="minorHAnsi" w:cstheme="minorBidi"/>
           <w:smallCaps w:val="0"/>
@@ -1175,7 +1175,7 @@
     </w:p>
     <w:p>
       <w:pPr>
-        <w:pStyle w:val="TOC1"/>
+        <w:pStyle w:val="Indholdsfortegnelse1"/>
         <w:tabs>
           <w:tab w:val="right" w:leader="dot" w:pos="8210"/>
         </w:tabs>
@@ -1250,7 +1250,7 @@
     </w:p>
     <w:p>
       <w:pPr>
-        <w:pStyle w:val="TOC1"/>
+        <w:pStyle w:val="Indholdsfortegnelse1"/>
         <w:tabs>
           <w:tab w:val="right" w:leader="dot" w:pos="8210"/>
         </w:tabs>
@@ -1325,7 +1325,7 @@
     </w:p>
     <w:p>
       <w:pPr>
-        <w:pStyle w:val="TOC1"/>
+        <w:pStyle w:val="Indholdsfortegnelse1"/>
         <w:tabs>
           <w:tab w:val="right" w:leader="dot" w:pos="8210"/>
         </w:tabs>
@@ -1400,7 +1400,7 @@
     </w:p>
     <w:p>
       <w:pPr>
-        <w:pStyle w:val="TOC1"/>
+        <w:pStyle w:val="Indholdsfortegnelse1"/>
         <w:tabs>
           <w:tab w:val="left" w:pos="1200"/>
           <w:tab w:val="right" w:leader="dot" w:pos="8210"/>
@@ -1496,7 +1496,7 @@
     </w:p>
     <w:p>
       <w:pPr>
-        <w:pStyle w:val="TOC1"/>
+        <w:pStyle w:val="Indholdsfortegnelse1"/>
         <w:tabs>
           <w:tab w:val="left" w:pos="1200"/>
           <w:tab w:val="right" w:leader="dot" w:pos="8210"/>
@@ -1592,7 +1592,7 @@
     </w:p>
     <w:p>
       <w:pPr>
-        <w:pStyle w:val="TOC1"/>
+        <w:pStyle w:val="Indholdsfortegnelse1"/>
         <w:tabs>
           <w:tab w:val="left" w:pos="1200"/>
           <w:tab w:val="right" w:leader="dot" w:pos="8210"/>
@@ -1688,7 +1688,7 @@
     </w:p>
     <w:p>
       <w:pPr>
-        <w:pStyle w:val="TOC1"/>
+        <w:pStyle w:val="Indholdsfortegnelse1"/>
         <w:tabs>
           <w:tab w:val="left" w:pos="1200"/>
           <w:tab w:val="right" w:leader="dot" w:pos="8210"/>
@@ -1784,7 +1784,7 @@
     </w:p>
     <w:p>
       <w:pPr>
-        <w:pStyle w:val="TOC1"/>
+        <w:pStyle w:val="Indholdsfortegnelse1"/>
         <w:tabs>
           <w:tab w:val="left" w:pos="1200"/>
           <w:tab w:val="right" w:leader="dot" w:pos="8210"/>
@@ -1941,13 +1941,15 @@
     </w:p>
     <w:p>
       <w:pPr>
-        <w:pStyle w:val="Heading1"/>
+        <w:pStyle w:val="Overskrift1"/>
       </w:pPr>
       <w:bookmarkStart w:id="2" w:name="_Toc198464107"/>
+      <w:bookmarkStart w:id="3" w:name="_Ref199063781"/>
       <w:r>
         <w:t>Indledning</w:t>
       </w:r>
       <w:bookmarkEnd w:id="2"/>
+      <w:bookmarkEnd w:id="3"/>
     </w:p>
     <w:p>
       <w:pPr>
@@ -1994,8 +1996,8 @@
       <w:r>
         <w:t xml:space="preserve"> hvilken teori der ligger bag og hvilke tanker vi har gjort os. Til sidst vil rapporten ud fra en række målinger med forskellige kompileringer af programmet konkludere hvilke metoder der </w:t>
       </w:r>
-      <w:bookmarkStart w:id="3" w:name="_Projektstart"/>
-      <w:bookmarkEnd w:id="3"/>
+      <w:bookmarkStart w:id="4" w:name="_Projektstart"/>
+      <w:bookmarkEnd w:id="4"/>
       <w:r>
         <w:t>optimerer søgningen i spil</w:t>
       </w:r>
@@ -2011,25 +2013,25 @@
     </w:p>
     <w:p>
       <w:pPr>
-        <w:pStyle w:val="Heading1"/>
-      </w:pPr>
-      <w:bookmarkStart w:id="4" w:name="_Toc198464108"/>
+        <w:pStyle w:val="Overskrift1"/>
+      </w:pPr>
+      <w:bookmarkStart w:id="5" w:name="_Toc198464108"/>
       <w:r>
         <w:t>Problemformulering</w:t>
       </w:r>
     </w:p>
     <w:p>
       <w:pPr>
-        <w:pStyle w:val="Heading1"/>
+        <w:pStyle w:val="Overskrift1"/>
       </w:pPr>
       <w:r>
         <w:t>Teori</w:t>
       </w:r>
-      <w:bookmarkEnd w:id="4"/>
-    </w:p>
-    <w:p>
-      <w:pPr>
-        <w:pStyle w:val="Heading2"/>
+      <w:bookmarkEnd w:id="5"/>
+    </w:p>
+    <w:p>
+      <w:pPr>
+        <w:pStyle w:val="Overskrift2"/>
       </w:pPr>
       <w:r>
         <w:t>Spillet skak</w:t>
@@ -2037,7 +2039,7 @@
     </w:p>
     <w:p>
       <w:pPr>
-        <w:pStyle w:val="Heading2"/>
+        <w:pStyle w:val="Overskrift2"/>
       </w:pPr>
       <w:r>
         <w:t>Minimax</w:t>
@@ -2048,22 +2050,37 @@
         <w:pStyle w:val="Normalindented"/>
       </w:pPr>
       <w:r>
-        <w:t>MiniMax er en veludviklet algoritmet, hvis formål det er at bestemme et fordelagtigt ”træk” i et spil. Algoritmen er, som algoritmer når de er bedst, ekstremt generel og kræver kun, at spillet har et endeligt antal stadier</w:t>
-      </w:r>
-      <w:r>
-        <w:t xml:space="preserve"> og at der er to </w:t>
-      </w:r>
-      <w:commentRangeStart w:id="5"/>
-      <w:r>
-        <w:t>spillere</w:t>
-      </w:r>
-      <w:commentRangeEnd w:id="5"/>
+        <w:t>Mini</w:t>
+      </w:r>
+      <w:r>
+        <w:t>Max er en veludviklet algoritme</w:t>
+      </w:r>
+      <w:r>
+        <w:t xml:space="preserve">, hvis formål det er at bestemme et fordelagtigt ”træk” i et spil. Algoritmen er, som algoritmer når de er bedst, ekstremt generel og kræver kun, </w:t>
+      </w:r>
+      <w:r>
+        <w:t xml:space="preserve">at spillet er </w:t>
+      </w:r>
+      <w:commentRangeStart w:id="6"/>
+      <w:r>
+        <w:t>nulsum</w:t>
+      </w:r>
+      <w:commentRangeEnd w:id="6"/>
       <w:r>
         <w:rPr>
-          <w:rStyle w:val="CommentReference"/>
+          <w:rStyle w:val="Kommentarhenvisning"/>
           <w:rFonts w:ascii="Verdana" w:hAnsi="Verdana"/>
         </w:rPr>
-        <w:commentReference w:id="5"/>
+        <w:commentReference w:id="6"/>
+      </w:r>
+      <w:r>
+        <w:t xml:space="preserve">, </w:t>
+      </w:r>
+      <w:r>
+        <w:t>at spillet har et endeligt antal stadier</w:t>
+      </w:r>
+      <w:r>
+        <w:t xml:space="preserve"> og at der er to spillere</w:t>
       </w:r>
       <w:r>
         <w:t>.</w:t>
@@ -2074,7 +2091,44 @@
         <w:pStyle w:val="Normalindented"/>
       </w:pPr>
       <w:r>
-        <w:t>MiniMax kan beskrives som, at den finder det træk, for hvilket modstanderes bedste modtræk, er det dårligste. Med andre ord antager MiniMax algoritmen at modstanderen altid vil lave sit bedste træk og sørger derfor at lave sit træk, sådan at modstanderen har færrest muligt gode muligheder.</w:t>
+        <w:t>MiniMax finder det træk</w:t>
+      </w:r>
+      <w:r>
+        <w:t xml:space="preserve"> der giver størst </w:t>
+      </w:r>
+      <w:commentRangeStart w:id="7"/>
+      <w:r>
+        <w:t>værdi</w:t>
+      </w:r>
+      <w:commentRangeEnd w:id="7"/>
+      <w:r>
+        <w:rPr>
+          <w:rStyle w:val="Kommentarhenvisning"/>
+          <w:rFonts w:ascii="Verdana" w:hAnsi="Verdana"/>
+        </w:rPr>
+        <w:commentReference w:id="7"/>
+      </w:r>
+      <w:r>
+        <w:t xml:space="preserve"> for den nuværende spiller</w:t>
+      </w:r>
+      <w:r>
+        <w:t xml:space="preserve">, for hvilket modstanderes bedste modtræk, er </w:t>
+      </w:r>
+      <w:r>
+        <w:t>giver mindst muligt</w:t>
+      </w:r>
+      <w:r>
+        <w:t xml:space="preserve">. </w:t>
+      </w:r>
+      <w:r>
+        <w:t xml:space="preserve">Algoritme skifter altså tur efter tur, mellem at maksimere og minimere, deraf navnet MiniMax. </w:t>
+      </w:r>
+      <w:r>
+        <w:t xml:space="preserve">Med andre ord antager MiniMax algoritmen at modstanderen altid </w:t>
+      </w:r>
+      <w:r>
+        <w:lastRenderedPageBreak/>
+        <w:t>vil lave sit bedste træk og sørger derfor at lave sit træk, sådan at modstanderen har færrest muligt gode muligheder.</w:t>
       </w:r>
     </w:p>
     <w:p>
@@ -2082,7 +2136,6 @@
         <w:pStyle w:val="Normalindented"/>
       </w:pPr>
       <w:r>
-        <w:lastRenderedPageBreak/>
         <w:t>Denne strategi vil altid vinde et hvilket som helst spil, hvis det er muligt og evalueringerne af spilstadierne er fornuftige.</w:t>
       </w:r>
     </w:p>
@@ -2091,10 +2144,34 @@
         <w:pStyle w:val="Normalindented"/>
       </w:pPr>
       <w:r>
-        <w:t xml:space="preserve">Dette har naturligvis en pris. For at MiniMax kan være sikker på at lave de bedste træk, er den nødt til at tænke flere træk frem, sådan at den kan vinde på sigt. Det vil sige, at den bliver nødt til at gennemsøge samtlige træk fra alle stadier og denne process kan, afhængigt af spillet, være alt fra banal til umulig. Dette problem kan afhjælpes, som der beskrives </w:t>
-      </w:r>
-      <w:r>
-        <w:t xml:space="preserve">i afsnit </w:t>
+        <w:t xml:space="preserve">Dette har naturligvis en pris. For at MiniMax kan være sikker på at lave de bedste træk, er den nødt til at tænke flere træk frem, sådan at den kan vinde på sigt. Det vil sige, at den bliver nødt til at gennemsøge samtlige træk </w:t>
+      </w:r>
+      <w:r>
+        <w:t>fra alle stadier og denne proce</w:t>
+      </w:r>
+      <w:r>
+        <w:t xml:space="preserve">s kan, afhængigt af spillet, være alt fra banal til umulig. </w:t>
+      </w:r>
+      <w:r>
+        <w:t xml:space="preserve">Problemet med for store spiltræer kan </w:t>
+      </w:r>
+      <w:r>
+        <w:t>gøres bedre med AlphaBeta afskæring,</w:t>
+      </w:r>
+      <w:r>
+        <w:t xml:space="preserve"> </w:t>
+      </w:r>
+      <w:r>
+        <w:t>som det</w:t>
+      </w:r>
+      <w:r>
+        <w:t xml:space="preserve"> beskrives </w:t>
+      </w:r>
+      <w:r>
+        <w:t>i afsnit</w:t>
+      </w:r>
+      <w:r>
+        <w:t xml:space="preserve"> </w:t>
       </w:r>
       <w:r>
         <w:fldChar w:fldCharType="begin"/>
@@ -2123,7 +2200,19 @@
         <w:pStyle w:val="Normalindented"/>
       </w:pPr>
       <w:r>
-        <w:t xml:space="preserve">Et andet element som indgår er den førnævnte evalueringsfunktion. Denne er ikke integral til MiniMax algoritmen, men spiller alligevel en altafgørende rolle for dennes funktionalitet. Denne beskrives nærmere i afsnit </w:t>
+        <w:t>Et andet element som indgår</w:t>
+      </w:r>
+      <w:r>
+        <w:t>,</w:t>
+      </w:r>
+      <w:r>
+        <w:t xml:space="preserve"> er den førnævnte evalueringsfunk</w:t>
+      </w:r>
+      <w:r>
+        <w:t>tion. Denne er ikke integral for</w:t>
+      </w:r>
+      <w:r>
+        <w:t xml:space="preserve"> MiniMax algoritmen, men spiller alligevel en altafgørende rolle for dennes funktionalitet. Denne beskrives nærmere i afsnit </w:t>
       </w:r>
       <w:r>
         <w:fldChar w:fldCharType="begin"/>
@@ -2146,7 +2235,7 @@
     </w:p>
     <w:p>
       <w:pPr>
-        <w:pStyle w:val="Heading2"/>
+        <w:pStyle w:val="Overskrift2"/>
       </w:pPr>
       <w:r>
         <w:t>Udregning af træk</w:t>
@@ -2154,23 +2243,23 @@
     </w:p>
     <w:p>
       <w:pPr>
-        <w:pStyle w:val="Heading2"/>
-      </w:pPr>
-      <w:bookmarkStart w:id="6" w:name="_Ref198949913"/>
+        <w:pStyle w:val="Overskrift2"/>
+      </w:pPr>
+      <w:bookmarkStart w:id="8" w:name="_Ref198949913"/>
       <w:r>
         <w:t>Statisk evaluering</w:t>
       </w:r>
-      <w:bookmarkEnd w:id="6"/>
-    </w:p>
-    <w:p>
-      <w:pPr>
-        <w:pStyle w:val="Heading2"/>
-      </w:pPr>
-      <w:bookmarkStart w:id="7" w:name="_Ref198949901"/>
+      <w:bookmarkEnd w:id="8"/>
+    </w:p>
+    <w:p>
+      <w:pPr>
+        <w:pStyle w:val="Overskrift2"/>
+      </w:pPr>
+      <w:bookmarkStart w:id="9" w:name="_Ref198949901"/>
       <w:r>
         <w:t>Alphabeta afskæring</w:t>
       </w:r>
-      <w:bookmarkEnd w:id="7"/>
+      <w:bookmarkEnd w:id="9"/>
     </w:p>
     <w:p>
       <w:pPr>
@@ -2201,7 +2290,7 @@
       <w:r>
         <w:rPr>
           <w:noProof/>
-          <w:lang w:val="en-US"/>
+          <w:lang w:eastAsia="da-DK"/>
         </w:rPr>
         <w:drawing>
           <wp:anchor distT="0" distB="0" distL="114300" distR="114300" simplePos="0" relativeHeight="251658240" behindDoc="0" locked="0" layoutInCell="1" allowOverlap="1">
@@ -2226,80 +2315,26 @@
         </w:drawing>
       </w:r>
       <w:r>
-        <w:t xml:space="preserve">For eksempel ser vi her et spiltræ, hvor vi forsøger at opnå en maksimal værdi. Vi afsøger først det venstre træ, hvor vi får værdien 10, fordi vi antager at modstanderen (minimizer) vil vælge den mulighed der er bedst for ham. Begynder vi derefter at afsøge det højre træ, finder vi først værdien 7. Dette er en endnu bedre værdi for vores modstander end noget vi har fundet før; derfor ved vi med sikkerhed, at dette træ vil </w:t>
-      </w:r>
-      <w:r>
-        <w:lastRenderedPageBreak/>
-        <w:t>returnere en værdi der er 7 eller lavere – altså er der ingen grund til at afsøge resten af træet (i dette eksempel ville feltet med værdien 15 aldrig blive undersøgt), da vi ved at vi alligevel hellere vil vælge det venstre træ.</w:t>
-      </w:r>
-    </w:p>
-    <w:p>
-      <w:pPr>
-        <w:pStyle w:val="Normalindented"/>
-      </w:pPr>
-      <w:r>
-        <w:t xml:space="preserve">I dette simple eksempel er der ikke meget at vinde, men i større træer kan </w:t>
-      </w:r>
-      <w:r>
-        <w:t>forgreningsfaktoren i bedste fald reduceres til kvadratroden af det normale.</w:t>
-      </w:r>
-    </w:p>
-    <w:p>
-      <w:pPr>
-        <w:pStyle w:val="Heading2"/>
-      </w:pPr>
-      <w:r>
-        <w:t>Sortering af træk</w:t>
-      </w:r>
-    </w:p>
-    <w:p>
-      <w:pPr>
-        <w:pStyle w:val="Normalindented"/>
-      </w:pPr>
-      <w:r>
-        <w:t>AlphaBeta pruning er en utrolig stor optimering af MiniMax, men kun under de rette omstændigheder. Det optimale ville være at den fandt det bedste træk i første forsøg (da den derfor ville kunne skære flest muligt grene af træet), men hvis det var muligt, ville afsøgningen selvfølgelig være redundant til at starte med.</w:t>
-      </w:r>
-    </w:p>
-    <w:p>
-      <w:pPr>
-        <w:pStyle w:val="Normalindented"/>
-      </w:pPr>
-      <w:r>
-        <w:t>Istedet kan vi gøre det, at vi fodrer AlphaBeta’en med de mulige træk, som vi har en forventning om vil være bedre end gennemsnittet. Vi rammer sandsynligvis ikke rigtigt i første træk, men vi får under alle omstændigheder rigtig mange dårlige træk skåret fra med det samme.</w:t>
-      </w:r>
-    </w:p>
-    <w:p>
-      <w:pPr>
-        <w:pStyle w:val="Normalindented"/>
-      </w:pPr>
-      <w:r>
-        <w:t>Der er en række muligheder for, hvad der kunne være gode træk.</w:t>
-      </w:r>
-      <w:r>
-        <w:t xml:space="preserve"> </w:t>
-      </w:r>
-      <w:commentRangeStart w:id="8"/>
-      <w:r>
-        <w:t xml:space="preserve">Vi bruger </w:t>
-      </w:r>
-      <w:r>
-        <w:t>tre tilfælde: Når man laver en rokade, når man forfremmer en bonde og når man kan tage en af modstanderens brikker.</w:t>
-      </w:r>
-      <w:commentRangeEnd w:id="8"/>
+        <w:t xml:space="preserve">For </w:t>
+      </w:r>
+      <w:commentRangeStart w:id="10"/>
+      <w:r>
+        <w:t>eksempel</w:t>
+      </w:r>
+      <w:commentRangeEnd w:id="10"/>
       <w:r>
         <w:rPr>
-          <w:rStyle w:val="CommentReference"/>
+          <w:rStyle w:val="Kommentarhenvisning"/>
           <w:rFonts w:ascii="Verdana" w:hAnsi="Verdana"/>
         </w:rPr>
-        <w:commentReference w:id="8"/>
-      </w:r>
-    </w:p>
-    <w:p>
-      <w:pPr>
-        <w:pStyle w:val="Heading2"/>
-      </w:pPr>
-      <w:r>
-        <w:t>Caching af evalueringer</w:t>
+        <w:commentReference w:id="10"/>
+      </w:r>
+      <w:r>
+        <w:t xml:space="preserve"> ser vi her et spiltræ, hvor vi forsøger at opnå en maksimal værdi. Vi afsøger først det venstre træ, hvor vi får værdien 10, fordi vi antager at modstanderen (minimizer) vil vælge den </w:t>
+      </w:r>
+      <w:r>
+        <w:lastRenderedPageBreak/>
+        <w:t>mulighed der er bedst for ham. Begynder vi derefter at afsøge det højre træ, finder vi først værdien 7. Dette er en endnu bedre værdi for vores modstander end noget vi har fundet før; derfor ved vi med sikkerhed, at dette træ vil returnere en værdi der er 7 eller lavere – altså er der ingen grund til at afsøge resten af træet (i dette eksempel ville feltet med værdien 15 aldrig blive undersøgt), da vi ved at vi alligevel hellere vil vælge det venstre træ.</w:t>
       </w:r>
     </w:p>
     <w:p>
@@ -2307,42 +2342,22 @@
         <w:pStyle w:val="Normalindented"/>
       </w:pPr>
       <w:r>
-        <w:t>Den statiske evaluering af et spilstadie er bevidst lavet så den er effektiv, men det betyder på ingen måde at den er gratis. Hvad værre er, så skal den køres utroligt mange gange, på utroligt mange stadier. Interessant er det, at den også skal køres mange, mange gange på de samme stadier – dels på grund af, at vi altid søger mere end ét lag ned, dels fordi vi laver ”iterativ deepening”.</w:t>
-      </w:r>
-    </w:p>
-    <w:p>
-      <w:pPr>
-        <w:pStyle w:val="Normalindented"/>
-      </w:pPr>
-      <w:r>
-        <w:t>Denne evaluering vil altid returnere det samme resultat for det samme stadie, med undtagelse af slutspillet, hvor kogens værdi kan variere. Derfor vil vi, bortset fra slutspillet, kunne genbruge den samme beregning for hver gang et spilstadie dukker op.</w:t>
-      </w:r>
-    </w:p>
-    <w:p>
-      <w:pPr>
-        <w:pStyle w:val="Normalindented"/>
-      </w:pPr>
-      <w:r>
-        <w:t xml:space="preserve">Selve cachingen foregår helt traditionelt: En hash værdi for et board beregnes meget hurtigt. Ud fra denne slår vi op i et hash map, om værdien allerede er beregnet: Er den det, </w:t>
-      </w:r>
-      <w:r>
-        <w:t xml:space="preserve">returnerer vi den. Ellers beregnes den som normalt. I lille </w:t>
-      </w:r>
-      <w:r>
-        <w:lastRenderedPageBreak/>
-        <w:t xml:space="preserve">ekstra optimering har vi opnået ved at lave vores eget hash map, som bruger vektore istedet for linkede lister til at lave seperate chaining. Det er ikke et map som er generelt praktisk, men til vores formål har det givet os et lille ydelses </w:t>
-      </w:r>
-      <w:commentRangeStart w:id="9"/>
-      <w:r>
-        <w:t>boost</w:t>
-      </w:r>
-      <w:commentRangeEnd w:id="9"/>
+        <w:t xml:space="preserve">I dette simple eksempel er der ikke meget at vinde, men i større træer kan </w:t>
+      </w:r>
+      <w:r>
+        <w:t xml:space="preserve">forgreningsfaktoren i bedste fald reduceres til kvadratroden af det </w:t>
+      </w:r>
+      <w:commentRangeStart w:id="11"/>
+      <w:r>
+        <w:t>normale</w:t>
+      </w:r>
+      <w:commentRangeEnd w:id="11"/>
       <w:r>
         <w:rPr>
-          <w:rStyle w:val="CommentReference"/>
+          <w:rStyle w:val="Kommentarhenvisning"/>
           <w:rFonts w:ascii="Verdana" w:hAnsi="Verdana"/>
         </w:rPr>
-        <w:commentReference w:id="9"/>
+        <w:commentReference w:id="11"/>
       </w:r>
       <w:r>
         <w:t>.</w:t>
@@ -2350,21 +2365,218 @@
     </w:p>
     <w:p>
       <w:pPr>
+        <w:pStyle w:val="Overskrift2"/>
+      </w:pPr>
+      <w:r>
+        <w:t>Sortering af træk</w:t>
+      </w:r>
+    </w:p>
+    <w:p>
+      <w:pPr>
         <w:pStyle w:val="Normalindented"/>
       </w:pPr>
       <w:r>
+        <w:t xml:space="preserve">AlphaBeta </w:t>
+      </w:r>
+      <w:r>
+        <w:t>afskæring</w:t>
+      </w:r>
+      <w:r>
+        <w:t xml:space="preserve"> er en utrolig stor optimering af MiniMax, men kun under de rette omstændigheder. Det optimale ville være at den fandt det bedste træk i første forsøg (da den derfor ville kunne skære flest muligt grene af træet), men hvis det var muligt, ville afsøgningen selvfølgelig være redundant til at starte med.</w:t>
+      </w:r>
+    </w:p>
+    <w:p>
+      <w:pPr>
+        <w:pStyle w:val="Normalindented"/>
+      </w:pPr>
+      <w:r>
+        <w:t>I</w:t>
+      </w:r>
+      <w:r>
+        <w:t xml:space="preserve"> </w:t>
+      </w:r>
+      <w:r>
+        <w:t>stedet kan vi gøre det, at vi fodrer AlphaBeta’en med de mulige træk, som vi har en forventning om vil være bedre end gennemsnittet. Vi rammer sandsynligvis ikke rigtigt i første træk, men vi får under alle omstændigheder rigtig mange dårlige træk skåret fra med det samme.</w:t>
+      </w:r>
+    </w:p>
+    <w:p>
+      <w:pPr>
+        <w:pStyle w:val="Normalindented"/>
+      </w:pPr>
+      <w:r>
+        <w:t>Der er en række muligheder for, hvad der kunne være gode træk.</w:t>
+      </w:r>
+      <w:r>
+        <w:t xml:space="preserve"> </w:t>
+      </w:r>
+      <w:commentRangeStart w:id="12"/>
+      <w:r>
+        <w:t xml:space="preserve">Vi bruger </w:t>
+      </w:r>
+      <w:r>
+        <w:t>tre tilfælde: Når man laver en rokade, når man forfremmer en bonde og når man kan tage en af modstanderens brikker.</w:t>
+      </w:r>
+      <w:commentRangeEnd w:id="12"/>
+      <w:r>
+        <w:rPr>
+          <w:rStyle w:val="Kommentarhenvisning"/>
+          <w:rFonts w:ascii="Verdana" w:hAnsi="Verdana"/>
+        </w:rPr>
+        <w:commentReference w:id="12"/>
+      </w:r>
+    </w:p>
+    <w:p>
+      <w:pPr>
+        <w:pStyle w:val="Overskrift2"/>
+      </w:pPr>
+      <w:r>
+        <w:t>Caching af evalueringer</w:t>
+      </w:r>
+    </w:p>
+    <w:p>
+      <w:pPr>
+        <w:pStyle w:val="Normalindented"/>
+      </w:pPr>
+      <w:r>
+        <w:t xml:space="preserve">Den statiske evaluering af et spilstadie er bevidst lavet så den er effektiv, men det betyder på ingen måde at den er gratis. Hvad værre er, så skal den køres utroligt mange gange, på utroligt mange stadier. Interessant er det, at den også skal køres mange, mange gange på de samme stadier – dels på grund af, at vi altid søger mere end ét lag ned, dels fordi vi laver ”iterativ </w:t>
+      </w:r>
+      <w:r>
+        <w:t>afsøgning</w:t>
+      </w:r>
+      <w:r>
+        <w:t>”.</w:t>
+      </w:r>
+    </w:p>
+    <w:p>
+      <w:pPr>
+        <w:pStyle w:val="Normalindented"/>
+      </w:pPr>
+      <w:r>
+        <w:t xml:space="preserve">Denne evaluering vil altid returnere det samme resultat for det samme stadie, med undtagelse af slutspillet, hvor </w:t>
+      </w:r>
+      <w:commentRangeStart w:id="13"/>
+      <w:r>
+        <w:t>ko</w:t>
+      </w:r>
+      <w:r>
+        <w:t>n</w:t>
+      </w:r>
+      <w:r>
+        <w:t>gens</w:t>
+      </w:r>
+      <w:commentRangeEnd w:id="13"/>
+      <w:r>
+        <w:rPr>
+          <w:rStyle w:val="Kommentarhenvisning"/>
+          <w:rFonts w:ascii="Verdana" w:hAnsi="Verdana"/>
+        </w:rPr>
+        <w:commentReference w:id="13"/>
+      </w:r>
+      <w:r>
+        <w:t xml:space="preserve"> værdi kan variere. Derfor vil vi, bortset fra slutspillet, kunne genbruge den samme beregning for hver gang et spilstadie dukker op.</w:t>
+      </w:r>
+    </w:p>
+    <w:p>
+      <w:pPr>
+        <w:pStyle w:val="Normalindented"/>
+      </w:pPr>
+      <w:r>
+        <w:lastRenderedPageBreak/>
+        <w:t>Selve cachingen foregår helt traditionelt: En hash værdi for et board beregnes meget hurti</w:t>
+      </w:r>
+      <w:r>
+        <w:t>gt. Ud fra denne slår vi op i en</w:t>
+      </w:r>
+      <w:r>
+        <w:t xml:space="preserve"> hash map, om værdien allerede er beregnet: Er den det, </w:t>
+      </w:r>
+      <w:r>
+        <w:t xml:space="preserve">returnerer vi den. Ellers beregnes den som normalt. </w:t>
+      </w:r>
+      <w:r>
+        <w:t>Vi har opnået en</w:t>
+      </w:r>
+      <w:r>
+        <w:t xml:space="preserve"> lille ekstra optimering ved at lave vores eget hash map, som bruger vektore </w:t>
+      </w:r>
+      <w:commentRangeStart w:id="14"/>
+      <w:r>
+        <w:t>istedet</w:t>
+      </w:r>
+      <w:commentRangeEnd w:id="14"/>
+      <w:r>
+        <w:rPr>
+          <w:rStyle w:val="Kommentarhenvisning"/>
+          <w:rFonts w:ascii="Verdana" w:hAnsi="Verdana"/>
+        </w:rPr>
+        <w:commentReference w:id="14"/>
+      </w:r>
+      <w:r>
+        <w:t xml:space="preserve"> for linkede lister til at lave </w:t>
+      </w:r>
+      <w:commentRangeStart w:id="15"/>
+      <w:r>
+        <w:t>seperate chaining</w:t>
+      </w:r>
+      <w:commentRangeEnd w:id="15"/>
+      <w:r>
+        <w:rPr>
+          <w:rStyle w:val="Kommentarhenvisning"/>
+          <w:rFonts w:ascii="Verdana" w:hAnsi="Verdana"/>
+        </w:rPr>
+        <w:commentReference w:id="15"/>
+      </w:r>
+      <w:r>
+        <w:t xml:space="preserve">. Det er ikke et map som er generelt </w:t>
+      </w:r>
+      <w:r>
+        <w:t>anvendeligt</w:t>
+      </w:r>
+      <w:r>
+        <w:t xml:space="preserve">, men til vores formål har det givet os et lille ydelses </w:t>
+      </w:r>
+      <w:commentRangeStart w:id="16"/>
+      <w:r>
+        <w:t>boost</w:t>
+      </w:r>
+      <w:commentRangeEnd w:id="16"/>
+      <w:r>
+        <w:rPr>
+          <w:rStyle w:val="Kommentarhenvisning"/>
+          <w:rFonts w:ascii="Verdana" w:hAnsi="Verdana"/>
+        </w:rPr>
+        <w:commentReference w:id="16"/>
+      </w:r>
+      <w:r>
+        <w:t>.</w:t>
+      </w:r>
+      <w:r>
+        <w:t xml:space="preserve"> Vores cache struktur rehasher som udgangspunkt ikke da det tager forlang tid, i stedet initialiseres den til en størrelse som bør understøtte udregningen af et par træk uden at cachen cleares. Når cachen når en hvis størrelse nulstilles den. Dette er endnu en grund til at vi ikke bruger linkede lister, da disse bliver lagt på heapen og skal allokeres og deallokeres hver gang der caches og cleares.</w:t>
+      </w:r>
+    </w:p>
+    <w:p>
+      <w:pPr>
+        <w:pStyle w:val="Normalindented"/>
+      </w:pPr>
+      <w:r>
         <w:t>Den egentlige udfordring i at cache værdier er at finde en unik nøgle (hash værdi) for hvert spilstadie.</w:t>
       </w:r>
       <w:r>
         <w:t xml:space="preserve"> Zobrist fandt i 1970 på den mulighed, at man lavede to sæt tilfældige værdier. Ud fra disse dannes to forskellige</w:t>
       </w:r>
       <w:r>
-        <w:t xml:space="preserve"> hash nøgler for et board og begge skal passe.</w:t>
-      </w:r>
-    </w:p>
-    <w:p>
-      <w:pPr>
-        <w:pStyle w:val="Heading2"/>
+        <w:t xml:space="preserve"> hash nøgler for et board</w:t>
+      </w:r>
+      <w:r>
+        <w:t>. Når en gemt evalueringen skal hentes fra cachen skal begge disse hash nøgler altså passe</w:t>
+      </w:r>
+      <w:r>
+        <w:t>.</w:t>
+      </w:r>
+    </w:p>
+    <w:p>
+      <w:pPr>
+        <w:pStyle w:val="Overskrift2"/>
       </w:pPr>
       <w:r>
         <w:t>Hashing og c</w:t>
@@ -2375,7 +2587,7 @@
     </w:p>
     <w:p>
       <w:pPr>
-        <w:pStyle w:val="Heading2"/>
+        <w:pStyle w:val="Overskrift2"/>
       </w:pPr>
       <w:r>
         <w:t>Yderligere optimering</w:t>
@@ -2389,13 +2601,29 @@
     </w:p>
     <w:p>
       <w:pPr>
-        <w:pStyle w:val="Heading1"/>
-      </w:pPr>
-      <w:bookmarkStart w:id="10" w:name="_Toc198464111"/>
+        <w:pStyle w:val="Normalindented"/>
+      </w:pPr>
+      <w:r>
+        <w:t>Bedste træk fra sidste iteration</w:t>
+      </w:r>
+    </w:p>
+    <w:p>
+      <w:pPr>
+        <w:pStyle w:val="Normalindented"/>
+      </w:pPr>
+      <w:r>
+        <w:t>Brikker der er truet</w:t>
+      </w:r>
+    </w:p>
+    <w:p>
+      <w:pPr>
+        <w:pStyle w:val="Overskrift1"/>
+      </w:pPr>
+      <w:bookmarkStart w:id="17" w:name="_Toc198464111"/>
       <w:r>
         <w:t>Test</w:t>
       </w:r>
-      <w:bookmarkEnd w:id="10"/>
+      <w:bookmarkEnd w:id="17"/>
     </w:p>
     <w:p>
       <w:pPr>
@@ -2433,6 +2661,7 @@
         <w:pStyle w:val="Normalindented"/>
       </w:pPr>
       <w:r>
+        <w:lastRenderedPageBreak/>
         <w:t>Ved hjælp af preprocessering af vores kode skaber vi de forskellige konfigurationer. De ting vi kan pille ved er:</w:t>
       </w:r>
     </w:p>
@@ -2529,7 +2758,6 @@
         </w:numPr>
       </w:pPr>
       <w:r>
-        <w:lastRenderedPageBreak/>
         <w:t>Om spillet kun skal genere tilladte træk, altså træk der ikke bringer kongen i fare.</w:t>
       </w:r>
     </w:p>
@@ -2584,43 +2812,43 @@
     </w:p>
     <w:p>
       <w:pPr>
-        <w:pStyle w:val="Heading1"/>
-      </w:pPr>
-      <w:bookmarkStart w:id="11" w:name="_Toc198464112"/>
+        <w:pStyle w:val="Overskrift1"/>
+      </w:pPr>
+      <w:bookmarkStart w:id="18" w:name="_Toc198464112"/>
       <w:r>
         <w:t>Konklusion</w:t>
       </w:r>
-      <w:bookmarkEnd w:id="11"/>
-    </w:p>
-    <w:p>
-      <w:pPr>
-        <w:pStyle w:val="Heading2"/>
-      </w:pPr>
-      <w:bookmarkStart w:id="12" w:name="_Toc198464113"/>
+      <w:bookmarkEnd w:id="18"/>
+    </w:p>
+    <w:p>
+      <w:pPr>
+        <w:pStyle w:val="Overskrift2"/>
+      </w:pPr>
+      <w:bookmarkStart w:id="19" w:name="_Toc198464113"/>
       <w:r>
         <w:t>Den produktorienterede del</w:t>
       </w:r>
-      <w:bookmarkEnd w:id="12"/>
-    </w:p>
-    <w:p>
-      <w:pPr>
-        <w:pStyle w:val="Heading2"/>
-      </w:pPr>
-      <w:bookmarkStart w:id="13" w:name="_Toc198464114"/>
+      <w:bookmarkEnd w:id="19"/>
+    </w:p>
+    <w:p>
+      <w:pPr>
+        <w:pStyle w:val="Overskrift2"/>
+      </w:pPr>
+      <w:bookmarkStart w:id="20" w:name="_Toc198464114"/>
       <w:r>
         <w:t>Den procesorienterede del</w:t>
       </w:r>
-      <w:bookmarkEnd w:id="13"/>
+      <w:bookmarkEnd w:id="20"/>
     </w:p>
     <w:p>
       <w:pPr>
         <w:pStyle w:val="Reportheading"/>
       </w:pPr>
-      <w:bookmarkStart w:id="14" w:name="_Toc198464115"/>
+      <w:bookmarkStart w:id="21" w:name="_Toc198464115"/>
       <w:r>
         <w:t>Litteraturfortegnelse</w:t>
       </w:r>
-      <w:bookmarkEnd w:id="14"/>
+      <w:bookmarkEnd w:id="21"/>
     </w:p>
     <w:p>
       <w:pPr>
@@ -2634,11 +2862,11 @@
       <w:pPr>
         <w:pStyle w:val="Reportheading"/>
       </w:pPr>
-      <w:bookmarkStart w:id="15" w:name="_Toc198464116"/>
+      <w:bookmarkStart w:id="22" w:name="_Toc198464116"/>
       <w:r>
         <w:t>Ordforklaring</w:t>
       </w:r>
-      <w:bookmarkEnd w:id="15"/>
+      <w:bookmarkEnd w:id="22"/>
     </w:p>
     <w:p>
       <w:pPr>
@@ -2655,24 +2883,24 @@
       <w:r>
         <w:br w:type="page"/>
       </w:r>
-      <w:bookmarkStart w:id="16" w:name="_Toc198464117"/>
+      <w:bookmarkStart w:id="23" w:name="_Toc198464117"/>
       <w:r>
         <w:lastRenderedPageBreak/>
         <w:t>Bilag</w:t>
       </w:r>
-      <w:bookmarkEnd w:id="16"/>
+      <w:bookmarkEnd w:id="23"/>
     </w:p>
     <w:p>
       <w:pPr>
         <w:pStyle w:val="Appendicesheading1"/>
       </w:pPr>
-      <w:bookmarkStart w:id="17" w:name="_Toc1355843"/>
-      <w:bookmarkStart w:id="18" w:name="_Toc198464118"/>
+      <w:bookmarkStart w:id="24" w:name="_Toc1355843"/>
+      <w:bookmarkStart w:id="25" w:name="_Toc198464118"/>
       <w:r>
         <w:t>Projektoplæg</w:t>
       </w:r>
-      <w:bookmarkEnd w:id="17"/>
-      <w:bookmarkEnd w:id="18"/>
+      <w:bookmarkEnd w:id="24"/>
+      <w:bookmarkEnd w:id="25"/>
     </w:p>
     <w:p>
       <w:pPr>
@@ -2686,11 +2914,11 @@
       <w:pPr>
         <w:pStyle w:val="Appendicesheading1"/>
       </w:pPr>
-      <w:bookmarkStart w:id="19" w:name="_Toc198464119"/>
+      <w:bookmarkStart w:id="26" w:name="_Toc198464119"/>
       <w:r>
         <w:t>Detaljeret tidsplan</w:t>
       </w:r>
-      <w:bookmarkEnd w:id="19"/>
+      <w:bookmarkEnd w:id="26"/>
     </w:p>
     <w:p>
       <w:pPr>
@@ -2704,11 +2932,11 @@
       <w:pPr>
         <w:pStyle w:val="Appendicesheading1"/>
       </w:pPr>
-      <w:bookmarkStart w:id="20" w:name="_Toc198464120"/>
+      <w:bookmarkStart w:id="27" w:name="_Toc198464120"/>
       <w:r>
         <w:t>Beregning af ... (eksempel på bilag)</w:t>
       </w:r>
-      <w:bookmarkEnd w:id="20"/>
+      <w:bookmarkEnd w:id="27"/>
     </w:p>
     <w:p>
       <w:pPr>
@@ -2722,11 +2950,11 @@
       <w:pPr>
         <w:pStyle w:val="Appendicesheading1"/>
       </w:pPr>
-      <w:bookmarkStart w:id="21" w:name="_Toc198464121"/>
+      <w:bookmarkStart w:id="28" w:name="_Toc198464121"/>
       <w:r>
         <w:t>Måleopstilling (eksempel på bilag)</w:t>
       </w:r>
-      <w:bookmarkEnd w:id="21"/>
+      <w:bookmarkEnd w:id="28"/>
     </w:p>
     <w:p>
       <w:pPr>
@@ -2740,11 +2968,11 @@
       <w:pPr>
         <w:pStyle w:val="Appendicesheading1"/>
       </w:pPr>
-      <w:bookmarkStart w:id="22" w:name="_Toc198464122"/>
+      <w:bookmarkStart w:id="29" w:name="_Toc198464122"/>
       <w:r>
         <w:t>Dokumentation af processen (eksempel på bilag)</w:t>
       </w:r>
-      <w:bookmarkEnd w:id="22"/>
+      <w:bookmarkEnd w:id="29"/>
     </w:p>
     <w:sectPr>
       <w:headerReference w:type="default" r:id="rId13"/>
@@ -2764,46 +2992,142 @@
 
 <file path=word/comments.xml><?xml version="1.0" encoding="utf-8"?>
 <w:comments xmlns:ve="http://schemas.openxmlformats.org/markup-compatibility/2006" xmlns:o="urn:schemas-microsoft-com:office:office" xmlns:r="http://schemas.openxmlformats.org/officeDocument/2006/relationships" xmlns:m="http://schemas.openxmlformats.org/officeDocument/2006/math" xmlns:v="urn:schemas-microsoft-com:vml" xmlns:wp="http://schemas.openxmlformats.org/drawingml/2006/wordprocessingDrawing" xmlns:w10="urn:schemas-microsoft-com:office:word" xmlns:w="http://schemas.openxmlformats.org/wordprocessingml/2006/main" xmlns:wne="http://schemas.microsoft.com/office/word/2006/wordml">
-  <w:comment w:id="5" w:author="Magnus Hemmer Pihl" w:date="2008-05-19T08:30:00Z" w:initials="MHP">
-    <w:p>
-      <w:pPr>
-        <w:pStyle w:val="CommentText"/>
+  <w:comment w:id="6" w:author="Lau Maack-Krommes" w:date="2008-05-20T16:13:00Z" w:initials="LM">
+    <w:p>
+      <w:pPr>
+        <w:pStyle w:val="Kommentartekst"/>
       </w:pPr>
       <w:r>
         <w:rPr>
-          <w:rStyle w:val="CommentReference"/>
+          <w:rStyle w:val="Kommentarhenvisning"/>
         </w:rPr>
         <w:annotationRef/>
       </w:r>
       <w:r>
-        <w:t>Passer det? Jeg er ikke helt sikker.</w:t>
+        <w:t>Husk at forklare</w:t>
       </w:r>
     </w:p>
   </w:comment>
-  <w:comment w:id="8" w:author="Magnus Hemmer Pihl" w:date="2008-05-19T11:17:00Z" w:initials="MHP">
-    <w:p>
-      <w:pPr>
-        <w:pStyle w:val="CommentText"/>
+  <w:comment w:id="7" w:author="Lau Maack-Krommes" w:date="2008-05-20T16:17:00Z" w:initials="LM">
+    <w:p>
+      <w:pPr>
+        <w:pStyle w:val="Kommentartekst"/>
       </w:pPr>
       <w:r>
         <w:rPr>
-          <w:rStyle w:val="CommentReference"/>
+          <w:rStyle w:val="Kommentarhenvisning"/>
         </w:rPr>
         <w:annotationRef/>
       </w:r>
       <w:r>
+        <w:t>forklar</w:t>
+      </w:r>
+    </w:p>
+  </w:comment>
+  <w:comment w:id="10" w:author="Lau Maack-Krommes" w:date="2008-05-20T16:23:00Z" w:initials="LM">
+    <w:p>
+      <w:pPr>
+        <w:pStyle w:val="Kommentartekst"/>
+      </w:pPr>
+      <w:r>
+        <w:rPr>
+          <w:rStyle w:val="Kommentarhenvisning"/>
+        </w:rPr>
+        <w:annotationRef/>
+      </w:r>
+      <w:r>
+        <w:t>figur tekst og henvisning</w:t>
+      </w:r>
+    </w:p>
+  </w:comment>
+  <w:comment w:id="11" w:author="Lau Maack-Krommes" w:date="2008-05-20T16:25:00Z" w:initials="LM">
+    <w:p>
+      <w:pPr>
+        <w:pStyle w:val="Kommentartekst"/>
+      </w:pPr>
+      <w:r>
+        <w:rPr>
+          <w:rStyle w:val="Kommentarhenvisning"/>
+        </w:rPr>
+        <w:annotationRef/>
+      </w:r>
+      <w:r>
+        <w:t>Lav en lille udregning der forklarer forskellen når vi regner på skak</w:t>
+      </w:r>
+    </w:p>
+  </w:comment>
+  <w:comment w:id="12" w:author="Magnus Hemmer Pihl" w:date="2008-05-19T11:17:00Z" w:initials="MHP">
+    <w:p>
+      <w:pPr>
+        <w:pStyle w:val="Kommentartekst"/>
+      </w:pPr>
+      <w:r>
+        <w:rPr>
+          <w:rStyle w:val="Kommentarhenvisning"/>
+        </w:rPr>
+        <w:annotationRef/>
+      </w:r>
+      <w:r>
         <w:t>Opdater hvis vi udvider det.</w:t>
       </w:r>
     </w:p>
   </w:comment>
-  <w:comment w:id="9" w:author="Magnus Hemmer Pihl" w:date="2008-05-19T08:55:00Z" w:initials="MHP">
-    <w:p>
-      <w:pPr>
-        <w:pStyle w:val="CommentText"/>
+  <w:comment w:id="13" w:author="Lau Maack-Krommes" w:date="2008-05-20T16:29:00Z" w:initials="LM">
+    <w:p>
+      <w:pPr>
+        <w:pStyle w:val="Kommentartekst"/>
       </w:pPr>
       <w:r>
         <w:rPr>
-          <w:rStyle w:val="CommentReference"/>
+          <w:rStyle w:val="Kommentarhenvisning"/>
+        </w:rPr>
+        <w:annotationRef/>
+      </w:r>
+      <w:r>
+        <w:t>Hvis kongen er afhængig af afstanden til den anden konge burde det kunne caches. Forstår ikke hvorfor det ikke skulle kunne lade sig gøre.</w:t>
+      </w:r>
+    </w:p>
+  </w:comment>
+  <w:comment w:id="14" w:author="Lau Maack-Krommes" w:date="2008-05-20T16:31:00Z" w:initials="LM">
+    <w:p>
+      <w:pPr>
+        <w:pStyle w:val="Kommentartekst"/>
+      </w:pPr>
+      <w:r>
+        <w:rPr>
+          <w:rStyle w:val="Kommentarhenvisning"/>
+        </w:rPr>
+        <w:annotationRef/>
+      </w:r>
+      <w:r>
+        <w:t>Dette er ikke testet. Vi ved ikke med sikkerhed om de vektorerne er hurtigere end listerne.</w:t>
+      </w:r>
+    </w:p>
+  </w:comment>
+  <w:comment w:id="15" w:author="Lau Maack-Krommes" w:date="2008-05-20T16:32:00Z" w:initials="LM">
+    <w:p>
+      <w:pPr>
+        <w:pStyle w:val="Kommentartekst"/>
+      </w:pPr>
+      <w:r>
+        <w:rPr>
+          <w:rStyle w:val="Kommentarhenvisning"/>
+        </w:rPr>
+        <w:annotationRef/>
+      </w:r>
+      <w:r>
+        <w:t>Bedre ord anyone. Eller forklaring</w:t>
+      </w:r>
+    </w:p>
+  </w:comment>
+  <w:comment w:id="16" w:author="Magnus Hemmer Pihl" w:date="2008-05-19T08:55:00Z" w:initials="MHP">
+    <w:p>
+      <w:pPr>
+        <w:pStyle w:val="Kommentartekst"/>
+      </w:pPr>
+      <w:r>
+        <w:rPr>
+          <w:rStyle w:val="Kommentarhenvisning"/>
         </w:rPr>
         <w:annotationRef/>
       </w:r>
@@ -2858,37 +3182,37 @@
         </w:tcPr>
         <w:p>
           <w:pPr>
-            <w:pStyle w:val="Footer"/>
+            <w:pStyle w:val="Sidefod"/>
             <w:jc w:val="right"/>
           </w:pPr>
           <w:r>
             <w:rPr>
-              <w:rStyle w:val="PageNumber"/>
+              <w:rStyle w:val="Sidetal"/>
             </w:rPr>
             <w:fldChar w:fldCharType="begin"/>
           </w:r>
           <w:r>
             <w:rPr>
-              <w:rStyle w:val="PageNumber"/>
+              <w:rStyle w:val="Sidetal"/>
             </w:rPr>
             <w:instrText xml:space="preserve"> PAGE </w:instrText>
           </w:r>
           <w:r>
             <w:rPr>
-              <w:rStyle w:val="PageNumber"/>
+              <w:rStyle w:val="Sidetal"/>
             </w:rPr>
             <w:fldChar w:fldCharType="separate"/>
           </w:r>
           <w:r>
             <w:rPr>
-              <w:rStyle w:val="PageNumber"/>
+              <w:rStyle w:val="Sidetal"/>
               <w:noProof/>
             </w:rPr>
-            <w:t>4</w:t>
+            <w:t>5</w:t>
           </w:r>
           <w:r>
             <w:rPr>
-              <w:rStyle w:val="PageNumber"/>
+              <w:rStyle w:val="Sidetal"/>
             </w:rPr>
             <w:fldChar w:fldCharType="end"/>
           </w:r>
@@ -2898,7 +3222,7 @@
   </w:tbl>
   <w:p>
     <w:pPr>
-      <w:pStyle w:val="Footer"/>
+      <w:pStyle w:val="Sidefod"/>
       <w:jc w:val="center"/>
     </w:pPr>
   </w:p>
@@ -2951,7 +3275,7 @@
         </w:tcPr>
         <w:p>
           <w:pPr>
-            <w:pStyle w:val="Header"/>
+            <w:pStyle w:val="Sidehoved"/>
           </w:pPr>
           <w:r>
             <w:fldChar w:fldCharType="begin"/>
@@ -2970,7 +3294,7 @@
               <w:noProof/>
               <w:lang w:val="en-US"/>
             </w:rPr>
-            <w:t>19-05-2008</w:t>
+            <w:t>20-05-2008</w:t>
           </w:r>
           <w:r>
             <w:fldChar w:fldCharType="end"/>
@@ -2978,12 +3302,12 @@
         </w:p>
         <w:p>
           <w:pPr>
-            <w:pStyle w:val="Header"/>
+            <w:pStyle w:val="Sidehoved"/>
           </w:pPr>
         </w:p>
         <w:p>
           <w:pPr>
-            <w:pStyle w:val="Header"/>
+            <w:pStyle w:val="Sidehoved"/>
             <w:rPr>
               <w:b/>
             </w:rPr>
@@ -3004,13 +3328,13 @@
         </w:tcPr>
         <w:p>
           <w:pPr>
-            <w:pStyle w:val="Header"/>
+            <w:pStyle w:val="Sidehoved"/>
             <w:jc w:val="right"/>
           </w:pPr>
           <w:r>
             <w:rPr>
               <w:noProof/>
-              <w:lang w:val="en-US"/>
+              <w:lang w:eastAsia="da-DK"/>
             </w:rPr>
             <w:drawing>
               <wp:inline distT="0" distB="0" distL="0" distR="0">
@@ -3064,7 +3388,7 @@
   </w:tbl>
   <w:p>
     <w:pPr>
-      <w:pStyle w:val="Header"/>
+      <w:pStyle w:val="Sidehoved"/>
     </w:pPr>
   </w:p>
 </w:hdr>
@@ -3097,7 +3421,7 @@
         </w:tcPr>
         <w:p>
           <w:pPr>
-            <w:pStyle w:val="Header"/>
+            <w:pStyle w:val="Sidehoved"/>
           </w:pPr>
           <w:r>
             <w:fldChar w:fldCharType="begin"/>
@@ -3116,7 +3440,7 @@
               <w:noProof/>
               <w:lang w:val="en-US"/>
             </w:rPr>
-            <w:t>19-05-2008</w:t>
+            <w:t>20-05-2008</w:t>
           </w:r>
           <w:r>
             <w:fldChar w:fldCharType="end"/>
@@ -3124,12 +3448,12 @@
         </w:p>
         <w:p>
           <w:pPr>
-            <w:pStyle w:val="Header"/>
+            <w:pStyle w:val="Sidehoved"/>
           </w:pPr>
         </w:p>
         <w:p>
           <w:pPr>
-            <w:pStyle w:val="Header"/>
+            <w:pStyle w:val="Sidehoved"/>
             <w:rPr>
               <w:b/>
             </w:rPr>
@@ -3150,7 +3474,7 @@
         </w:tcPr>
         <w:p>
           <w:pPr>
-            <w:pStyle w:val="Header"/>
+            <w:pStyle w:val="Sidehoved"/>
             <w:rPr>
               <w:b/>
               <w:sz w:val="16"/>
@@ -3179,7 +3503,7 @@
         </w:p>
         <w:p>
           <w:pPr>
-            <w:pStyle w:val="Header"/>
+            <w:pStyle w:val="Sidehoved"/>
           </w:pPr>
           <w:hyperlink r:id="rId2" w:history="1">
             <w:r>
@@ -3215,14 +3539,14 @@
         </w:tcPr>
         <w:p>
           <w:pPr>
-            <w:pStyle w:val="Header"/>
+            <w:pStyle w:val="Sidehoved"/>
             <w:ind w:rightChars="-54" w:right="-108"/>
             <w:jc w:val="right"/>
           </w:pPr>
           <w:r>
             <w:rPr>
               <w:noProof/>
-              <w:lang w:val="en-US"/>
+              <w:lang w:eastAsia="da-DK"/>
             </w:rPr>
             <w:drawing>
               <wp:inline distT="0" distB="0" distL="0" distR="0">
@@ -3276,7 +3600,7 @@
   </w:tbl>
   <w:p>
     <w:pPr>
-      <w:pStyle w:val="Header"/>
+      <w:pStyle w:val="Sidehoved"/>
     </w:pPr>
   </w:p>
 </w:hdr>
@@ -3756,7 +4080,7 @@
     <w:lvl w:ilvl="0">
       <w:start w:val="1"/>
       <w:numFmt w:val="decimal"/>
-      <w:pStyle w:val="Heading1"/>
+      <w:pStyle w:val="Overskrift1"/>
       <w:lvlText w:val="%1."/>
       <w:lvlJc w:val="left"/>
       <w:pPr>
@@ -3772,7 +4096,7 @@
     <w:lvl w:ilvl="1">
       <w:start w:val="1"/>
       <w:numFmt w:val="decimal"/>
-      <w:pStyle w:val="Heading2"/>
+      <w:pStyle w:val="Overskrift2"/>
       <w:lvlText w:val="%1.%2"/>
       <w:lvlJc w:val="left"/>
       <w:pPr>
@@ -3788,7 +4112,7 @@
     <w:lvl w:ilvl="2">
       <w:start w:val="1"/>
       <w:numFmt w:val="decimal"/>
-      <w:pStyle w:val="Heading3"/>
+      <w:pStyle w:val="Overskrift3"/>
       <w:lvlText w:val="%1.%2.%3"/>
       <w:lvlJc w:val="left"/>
       <w:pPr>
@@ -3804,7 +4128,7 @@
     <w:lvl w:ilvl="3">
       <w:start w:val="1"/>
       <w:numFmt w:val="decimal"/>
-      <w:pStyle w:val="Heading4"/>
+      <w:pStyle w:val="Overskrift4"/>
       <w:lvlText w:val="%1.%2.%3.%4"/>
       <w:lvlJc w:val="left"/>
       <w:pPr>
@@ -3820,7 +4144,7 @@
     <w:lvl w:ilvl="4">
       <w:start w:val="1"/>
       <w:numFmt w:val="decimal"/>
-      <w:pStyle w:val="Heading5"/>
+      <w:pStyle w:val="Overskrift5"/>
       <w:lvlText w:val="%1.%2.%3.%4.%5"/>
       <w:lvlJc w:val="left"/>
       <w:pPr>
@@ -3836,7 +4160,7 @@
     <w:lvl w:ilvl="5">
       <w:start w:val="1"/>
       <w:numFmt w:val="decimal"/>
-      <w:pStyle w:val="Heading6"/>
+      <w:pStyle w:val="Overskrift6"/>
       <w:lvlText w:val="%1.%2.%3.%4.%5.%6"/>
       <w:lvlJc w:val="left"/>
       <w:pPr>
@@ -3852,7 +4176,7 @@
     <w:lvl w:ilvl="6">
       <w:start w:val="1"/>
       <w:numFmt w:val="decimal"/>
-      <w:pStyle w:val="Heading7"/>
+      <w:pStyle w:val="Overskrift7"/>
       <w:lvlText w:val="%1.%2.%3.%4.%5.%6.%7"/>
       <w:lvlJc w:val="left"/>
       <w:pPr>
@@ -3868,7 +4192,7 @@
     <w:lvl w:ilvl="7">
       <w:start w:val="1"/>
       <w:numFmt w:val="decimal"/>
-      <w:pStyle w:val="Heading8"/>
+      <w:pStyle w:val="Overskrift8"/>
       <w:lvlText w:val="%1.%2.%3.%4.%5.%6.%7.%8"/>
       <w:lvlJc w:val="left"/>
       <w:pPr>
@@ -3884,7 +4208,7 @@
     <w:lvl w:ilvl="8">
       <w:start w:val="1"/>
       <w:numFmt w:val="decimal"/>
-      <w:pStyle w:val="Heading9"/>
+      <w:pStyle w:val="Overskrift9"/>
       <w:lvlText w:val="%1.%2.%3.%4.%5.%6.%7.%8.%9"/>
       <w:lvlJc w:val="left"/>
       <w:pPr>
@@ -5635,7 +5959,7 @@
       <w:lang w:eastAsia="en-US"/>
     </w:rPr>
   </w:style>
-  <w:style w:type="paragraph" w:styleId="Heading1">
+  <w:style w:type="paragraph" w:styleId="Overskrift1">
     <w:name w:val="heading 1"/>
     <w:basedOn w:val="Normal"/>
     <w:next w:val="Normalindented"/>
@@ -5658,7 +5982,7 @@
       <w:szCs w:val="32"/>
     </w:rPr>
   </w:style>
-  <w:style w:type="paragraph" w:styleId="Heading2">
+  <w:style w:type="paragraph" w:styleId="Overskrift2">
     <w:name w:val="heading 2"/>
     <w:basedOn w:val="Normal"/>
     <w:next w:val="Normalindented"/>
@@ -5681,7 +6005,7 @@
       <w:szCs w:val="28"/>
     </w:rPr>
   </w:style>
-  <w:style w:type="paragraph" w:styleId="Heading3">
+  <w:style w:type="paragraph" w:styleId="Overskrift3">
     <w:name w:val="heading 3"/>
     <w:basedOn w:val="Normal"/>
     <w:next w:val="Normalindented"/>
@@ -5708,7 +6032,7 @@
       <w:szCs w:val="26"/>
     </w:rPr>
   </w:style>
-  <w:style w:type="paragraph" w:styleId="Heading4">
+  <w:style w:type="paragraph" w:styleId="Overskrift4">
     <w:name w:val="heading 4"/>
     <w:basedOn w:val="Normal"/>
     <w:next w:val="Normalindented"/>
@@ -5735,7 +6059,7 @@
       <w:szCs w:val="28"/>
     </w:rPr>
   </w:style>
-  <w:style w:type="paragraph" w:styleId="Heading5">
+  <w:style w:type="paragraph" w:styleId="Overskrift5">
     <w:name w:val="heading 5"/>
     <w:basedOn w:val="Normal"/>
     <w:next w:val="Normal"/>
@@ -5757,7 +6081,7 @@
       <w:szCs w:val="26"/>
     </w:rPr>
   </w:style>
-  <w:style w:type="paragraph" w:styleId="Heading6">
+  <w:style w:type="paragraph" w:styleId="Overskrift6">
     <w:name w:val="heading 6"/>
     <w:basedOn w:val="Normal"/>
     <w:next w:val="Normal"/>
@@ -5778,7 +6102,7 @@
       <w:szCs w:val="22"/>
     </w:rPr>
   </w:style>
-  <w:style w:type="paragraph" w:styleId="Heading7">
+  <w:style w:type="paragraph" w:styleId="Overskrift7">
     <w:name w:val="heading 7"/>
     <w:basedOn w:val="Normal"/>
     <w:next w:val="Normal"/>
@@ -5796,7 +6120,7 @@
       <w:sz w:val="24"/>
     </w:rPr>
   </w:style>
-  <w:style w:type="paragraph" w:styleId="Heading8">
+  <w:style w:type="paragraph" w:styleId="Overskrift8">
     <w:name w:val="heading 8"/>
     <w:basedOn w:val="Normal"/>
     <w:next w:val="Normal"/>
@@ -5816,7 +6140,7 @@
       <w:sz w:val="24"/>
     </w:rPr>
   </w:style>
-  <w:style w:type="paragraph" w:styleId="Heading9">
+  <w:style w:type="paragraph" w:styleId="Overskrift9">
     <w:name w:val="heading 9"/>
     <w:basedOn w:val="Normal"/>
     <w:next w:val="Normal"/>
@@ -5836,13 +6160,13 @@
       <w:szCs w:val="22"/>
     </w:rPr>
   </w:style>
-  <w:style w:type="character" w:default="1" w:styleId="DefaultParagraphFont">
+  <w:style w:type="character" w:default="1" w:styleId="Standardskrifttypeiafsnit">
     <w:name w:val="Default Paragraph Font"/>
     <w:uiPriority w:val="1"/>
     <w:semiHidden/>
     <w:unhideWhenUsed/>
   </w:style>
-  <w:style w:type="table" w:default="1" w:styleId="TableNormal">
+  <w:style w:type="table" w:default="1" w:styleId="Tabel-Normal">
     <w:name w:val="Normal Table"/>
     <w:uiPriority w:val="99"/>
     <w:semiHidden/>
@@ -5858,7 +6182,7 @@
       </w:tblCellMar>
     </w:tblPr>
   </w:style>
-  <w:style w:type="numbering" w:default="1" w:styleId="NoList">
+  <w:style w:type="numbering" w:default="1" w:styleId="Ingenoversigt">
     <w:name w:val="No List"/>
     <w:uiPriority w:val="99"/>
     <w:semiHidden/>
@@ -5877,7 +6201,7 @@
       <w:sz w:val="22"/>
     </w:rPr>
   </w:style>
-  <w:style w:type="paragraph" w:styleId="Header">
+  <w:style w:type="paragraph" w:styleId="Sidehoved">
     <w:name w:val="header"/>
     <w:basedOn w:val="Normal"/>
     <w:rsid w:val="000B6CD3"/>
@@ -5888,7 +6212,7 @@
       </w:tabs>
     </w:pPr>
   </w:style>
-  <w:style w:type="paragraph" w:styleId="Footer">
+  <w:style w:type="paragraph" w:styleId="Sidefod">
     <w:name w:val="footer"/>
     <w:basedOn w:val="Normal"/>
     <w:rsid w:val="00092124"/>
@@ -5899,12 +6223,12 @@
       </w:tabs>
     </w:pPr>
   </w:style>
-  <w:style w:type="character" w:styleId="PageNumber">
+  <w:style w:type="character" w:styleId="Sidetal">
     <w:name w:val="page number"/>
-    <w:basedOn w:val="DefaultParagraphFont"/>
+    <w:basedOn w:val="Standardskrifttypeiafsnit"/>
     <w:rsid w:val="00092124"/>
   </w:style>
-  <w:style w:type="paragraph" w:styleId="TOC1">
+  <w:style w:type="paragraph" w:styleId="Indholdsfortegnelse1">
     <w:name w:val="toc 1"/>
     <w:basedOn w:val="Normal"/>
     <w:next w:val="Normal"/>
@@ -5921,7 +6245,7 @@
       <w:caps/>
     </w:rPr>
   </w:style>
-  <w:style w:type="paragraph" w:styleId="TOC2">
+  <w:style w:type="paragraph" w:styleId="Indholdsfortegnelse2">
     <w:name w:val="toc 2"/>
     <w:basedOn w:val="Normal"/>
     <w:next w:val="Normal"/>
@@ -5941,7 +6265,7 @@
       <w:noProof/>
     </w:rPr>
   </w:style>
-  <w:style w:type="paragraph" w:styleId="TOC3">
+  <w:style w:type="paragraph" w:styleId="Indholdsfortegnelse3">
     <w:name w:val="toc 3"/>
     <w:basedOn w:val="Normal"/>
     <w:next w:val="Normal"/>
@@ -5962,7 +6286,7 @@
   </w:style>
   <w:style w:type="character" w:styleId="Hyperlink">
     <w:name w:val="Hyperlink"/>
-    <w:basedOn w:val="DefaultParagraphFont"/>
+    <w:basedOn w:val="Standardskrifttypeiafsnit"/>
     <w:uiPriority w:val="99"/>
     <w:rsid w:val="00092124"/>
     <w:rPr>
@@ -5970,9 +6294,9 @@
       <w:u w:val="single"/>
     </w:rPr>
   </w:style>
-  <w:style w:type="character" w:styleId="CommentReference">
+  <w:style w:type="character" w:styleId="Kommentarhenvisning">
     <w:name w:val="annotation reference"/>
-    <w:basedOn w:val="DefaultParagraphFont"/>
+    <w:basedOn w:val="Standardskrifttypeiafsnit"/>
     <w:uiPriority w:val="99"/>
     <w:semiHidden/>
     <w:rsid w:val="00092124"/>
@@ -5981,10 +6305,10 @@
       <w:szCs w:val="16"/>
     </w:rPr>
   </w:style>
-  <w:style w:type="paragraph" w:styleId="CommentText">
+  <w:style w:type="paragraph" w:styleId="Kommentartekst">
     <w:name w:val="annotation text"/>
     <w:basedOn w:val="Normal"/>
-    <w:link w:val="CommentTextChar"/>
+    <w:link w:val="KommentartekstTegn"/>
     <w:uiPriority w:val="99"/>
     <w:semiHidden/>
     <w:rsid w:val="00092124"/>
@@ -6034,9 +6358,9 @@
       <w:sz w:val="28"/>
     </w:rPr>
   </w:style>
-  <w:style w:type="character" w:styleId="FollowedHyperlink">
+  <w:style w:type="character" w:styleId="BesgtHyperlink">
     <w:name w:val="FollowedHyperlink"/>
-    <w:basedOn w:val="DefaultParagraphFont"/>
+    <w:basedOn w:val="Standardskrifttypeiafsnit"/>
     <w:rsid w:val="00092124"/>
     <w:rPr>
       <w:color w:val="800080"/>
@@ -6045,7 +6369,7 @@
   </w:style>
   <w:style w:type="paragraph" w:customStyle="1" w:styleId="Appendicesheading1">
     <w:name w:val="Appendices heading 1"/>
-    <w:basedOn w:val="Heading1"/>
+    <w:basedOn w:val="Overskrift1"/>
     <w:next w:val="Normalindented"/>
     <w:rsid w:val="00092124"/>
     <w:pPr>
@@ -6068,10 +6392,10 @@
       <w:sz w:val="36"/>
     </w:rPr>
   </w:style>
-  <w:style w:type="paragraph" w:styleId="BodyText">
+  <w:style w:type="paragraph" w:styleId="Brdtekst">
     <w:name w:val="Body Text"/>
     <w:basedOn w:val="Normal"/>
-    <w:link w:val="BodyTextChar"/>
+    <w:link w:val="BrdtekstTegn"/>
     <w:rsid w:val="00092124"/>
     <w:pPr>
       <w:spacing w:after="120"/>
@@ -6085,7 +6409,7 @@
       <w:spacing w:before="360" w:after="360"/>
     </w:pPr>
   </w:style>
-  <w:style w:type="paragraph" w:styleId="TOC4">
+  <w:style w:type="paragraph" w:styleId="Indholdsfortegnelse4">
     <w:name w:val="toc 4"/>
     <w:basedOn w:val="Normal"/>
     <w:next w:val="Normal"/>
@@ -6096,7 +6420,7 @@
       <w:ind w:left="600"/>
     </w:pPr>
   </w:style>
-  <w:style w:type="paragraph" w:styleId="TOC5">
+  <w:style w:type="paragraph" w:styleId="Indholdsfortegnelse5">
     <w:name w:val="toc 5"/>
     <w:basedOn w:val="Normal"/>
     <w:next w:val="Normal"/>
@@ -6107,7 +6431,7 @@
       <w:ind w:left="800"/>
     </w:pPr>
   </w:style>
-  <w:style w:type="paragraph" w:styleId="TOC6">
+  <w:style w:type="paragraph" w:styleId="Indholdsfortegnelse6">
     <w:name w:val="toc 6"/>
     <w:basedOn w:val="Normal"/>
     <w:next w:val="Normal"/>
@@ -6118,7 +6442,7 @@
       <w:ind w:left="1000"/>
     </w:pPr>
   </w:style>
-  <w:style w:type="paragraph" w:styleId="TOC7">
+  <w:style w:type="paragraph" w:styleId="Indholdsfortegnelse7">
     <w:name w:val="toc 7"/>
     <w:basedOn w:val="Normal"/>
     <w:next w:val="Normal"/>
@@ -6129,7 +6453,7 @@
       <w:ind w:left="1200"/>
     </w:pPr>
   </w:style>
-  <w:style w:type="paragraph" w:styleId="TOC8">
+  <w:style w:type="paragraph" w:styleId="Indholdsfortegnelse8">
     <w:name w:val="toc 8"/>
     <w:basedOn w:val="Normal"/>
     <w:next w:val="Normal"/>
@@ -6140,7 +6464,7 @@
       <w:ind w:left="1400"/>
     </w:pPr>
   </w:style>
-  <w:style w:type="paragraph" w:styleId="TOC9">
+  <w:style w:type="paragraph" w:styleId="Indholdsfortegnelse9">
     <w:name w:val="toc 9"/>
     <w:basedOn w:val="Normal"/>
     <w:next w:val="Normal"/>
@@ -6151,7 +6475,7 @@
       <w:ind w:left="1600"/>
     </w:pPr>
   </w:style>
-  <w:style w:type="paragraph" w:styleId="DocumentMap">
+  <w:style w:type="paragraph" w:styleId="Dokumentoversigt">
     <w:name w:val="Document Map"/>
     <w:basedOn w:val="Normal"/>
     <w:semiHidden/>
@@ -6224,7 +6548,7 @@
       <w:lang w:val="en-US"/>
     </w:rPr>
   </w:style>
-  <w:style w:type="paragraph" w:styleId="BalloonText">
+  <w:style w:type="paragraph" w:styleId="Markeringsbobletekst">
     <w:name w:val="Balloon Text"/>
     <w:basedOn w:val="Normal"/>
     <w:semiHidden/>
@@ -6235,10 +6559,10 @@
       <w:szCs w:val="16"/>
     </w:rPr>
   </w:style>
-  <w:style w:type="paragraph" w:styleId="CommentSubject">
+  <w:style w:type="paragraph" w:styleId="Kommentaremne">
     <w:name w:val="annotation subject"/>
-    <w:basedOn w:val="CommentText"/>
-    <w:next w:val="CommentText"/>
+    <w:basedOn w:val="Kommentartekst"/>
+    <w:next w:val="Kommentartekst"/>
     <w:semiHidden/>
     <w:rsid w:val="00762C30"/>
     <w:rPr>
@@ -6258,7 +6582,7 @@
       <w:rFonts w:ascii="Courier New" w:hAnsi="Courier New"/>
     </w:rPr>
   </w:style>
-  <w:style w:type="paragraph" w:styleId="Caption">
+  <w:style w:type="paragraph" w:styleId="Billedtekst">
     <w:name w:val="caption"/>
     <w:basedOn w:val="Normal"/>
     <w:next w:val="Normal"/>
@@ -6277,10 +6601,10 @@
       <w:szCs w:val="18"/>
     </w:rPr>
   </w:style>
-  <w:style w:type="character" w:customStyle="1" w:styleId="BodyTextChar">
-    <w:name w:val="Body Text Char"/>
-    <w:basedOn w:val="DefaultParagraphFont"/>
-    <w:link w:val="BodyText"/>
+  <w:style w:type="character" w:customStyle="1" w:styleId="BrdtekstTegn">
+    <w:name w:val="Brødtekst Tegn"/>
+    <w:basedOn w:val="Standardskrifttypeiafsnit"/>
+    <w:link w:val="Brdtekst"/>
     <w:rsid w:val="005C5078"/>
     <w:rPr>
       <w:rFonts w:ascii="Verdana" w:hAnsi="Verdana"/>
@@ -6288,9 +6612,9 @@
       <w:lang w:eastAsia="en-US"/>
     </w:rPr>
   </w:style>
-  <w:style w:type="character" w:styleId="PlaceholderText">
+  <w:style w:type="character" w:styleId="Pladsholdertekst">
     <w:name w:val="Placeholder Text"/>
-    <w:basedOn w:val="DefaultParagraphFont"/>
+    <w:basedOn w:val="Standardskrifttypeiafsnit"/>
     <w:uiPriority w:val="99"/>
     <w:semiHidden/>
     <w:rsid w:val="006B40DF"/>
@@ -6298,9 +6622,9 @@
       <w:color w:val="808080"/>
     </w:rPr>
   </w:style>
-  <w:style w:type="table" w:styleId="TableGrid">
+  <w:style w:type="table" w:styleId="Tabel-Gitter">
     <w:name w:val="Table Grid"/>
-    <w:basedOn w:val="TableNormal"/>
+    <w:basedOn w:val="Tabel-Normal"/>
     <w:uiPriority w:val="59"/>
     <w:rsid w:val="001F30C3"/>
     <w:tblPr>
@@ -6321,10 +6645,10 @@
       </w:tblCellMar>
     </w:tblPr>
   </w:style>
-  <w:style w:type="character" w:customStyle="1" w:styleId="CommentTextChar">
-    <w:name w:val="Comment Text Char"/>
-    <w:basedOn w:val="DefaultParagraphFont"/>
-    <w:link w:val="CommentText"/>
+  <w:style w:type="character" w:customStyle="1" w:styleId="KommentartekstTegn">
+    <w:name w:val="Kommentartekst Tegn"/>
+    <w:basedOn w:val="Standardskrifttypeiafsnit"/>
+    <w:link w:val="Kommentartekst"/>
     <w:uiPriority w:val="99"/>
     <w:semiHidden/>
     <w:rsid w:val="00534867"/>
@@ -6334,7 +6658,7 @@
       <w:lang w:eastAsia="en-US"/>
     </w:rPr>
   </w:style>
-  <w:style w:type="paragraph" w:styleId="NormalIndent">
+  <w:style w:type="paragraph" w:styleId="Normalindrykning">
     <w:name w:val="Normal Indent"/>
     <w:basedOn w:val="Normal"/>
     <w:uiPriority w:val="99"/>
@@ -6344,7 +6668,7 @@
       <w:ind w:left="1304"/>
     </w:pPr>
   </w:style>
-  <w:style w:type="paragraph" w:styleId="Revision">
+  <w:style w:type="paragraph" w:styleId="Korrektur">
     <w:name w:val="Revision"/>
     <w:hidden/>
     <w:uiPriority w:val="99"/>
@@ -7497,6 +7821,13 @@
         </dgm:presLayoutVars>
       </dgm:prSet>
       <dgm:spPr/>
+      <dgm:t>
+        <a:bodyPr/>
+        <a:lstStyle/>
+        <a:p>
+          <a:endParaRPr lang="da-DK"/>
+        </a:p>
+      </dgm:t>
     </dgm:pt>
     <dgm:pt modelId="{DE5E76C5-BD8B-42AC-9929-11EDF4077ED8}" type="pres">
       <dgm:prSet presAssocID="{AE24CC57-BF85-4F09-9B10-9F05EF7326D6}" presName="hierFlow" presStyleCnt="0"/>
@@ -7542,6 +7873,13 @@
     <dgm:pt modelId="{A14AC472-AA8E-4723-AAFC-CD8AAA80A684}" type="pres">
       <dgm:prSet presAssocID="{23C15B70-8747-493B-9F39-DBCED847EF91}" presName="Name19" presStyleLbl="parChTrans1D2" presStyleIdx="0" presStyleCnt="2"/>
       <dgm:spPr/>
+      <dgm:t>
+        <a:bodyPr/>
+        <a:lstStyle/>
+        <a:p>
+          <a:endParaRPr lang="da-DK"/>
+        </a:p>
+      </dgm:t>
     </dgm:pt>
     <dgm:pt modelId="{EF1DBA95-7F44-4639-B6E9-C8516EB2B1C3}" type="pres">
       <dgm:prSet presAssocID="{7BFFE11E-400B-4D6A-8110-2DD12A70C6A3}" presName="Name21" presStyleCnt="0"/>
@@ -7550,6 +7888,13 @@
     <dgm:pt modelId="{695640E3-DEE3-46E6-AB4D-0E03C7B7C2CC}" type="pres">
       <dgm:prSet presAssocID="{7BFFE11E-400B-4D6A-8110-2DD12A70C6A3}" presName="level2Shape" presStyleLbl="node2" presStyleIdx="0" presStyleCnt="2"/>
       <dgm:spPr/>
+      <dgm:t>
+        <a:bodyPr/>
+        <a:lstStyle/>
+        <a:p>
+          <a:endParaRPr lang="da-DK"/>
+        </a:p>
+      </dgm:t>
     </dgm:pt>
     <dgm:pt modelId="{8EC891B3-8552-4781-BD63-74EB21690EC7}" type="pres">
       <dgm:prSet presAssocID="{7BFFE11E-400B-4D6A-8110-2DD12A70C6A3}" presName="hierChild3" presStyleCnt="0"/>
@@ -7558,6 +7903,13 @@
     <dgm:pt modelId="{7E19AD08-7F43-41A9-A808-83B1F927149B}" type="pres">
       <dgm:prSet presAssocID="{9FB3A607-3E66-433F-A378-FA82B414FF18}" presName="Name19" presStyleLbl="parChTrans1D3" presStyleIdx="0" presStyleCnt="4"/>
       <dgm:spPr/>
+      <dgm:t>
+        <a:bodyPr/>
+        <a:lstStyle/>
+        <a:p>
+          <a:endParaRPr lang="da-DK"/>
+        </a:p>
+      </dgm:t>
     </dgm:pt>
     <dgm:pt modelId="{8ABDA3A6-85D2-4AC5-BC4B-6703FE11EAFE}" type="pres">
       <dgm:prSet presAssocID="{55800AE9-3E53-43F7-8CEC-7CA003DF1C37}" presName="Name21" presStyleCnt="0"/>
@@ -7566,6 +7918,13 @@
     <dgm:pt modelId="{7CF41E0C-DDDE-4DD8-9A04-60D295D1A38E}" type="pres">
       <dgm:prSet presAssocID="{55800AE9-3E53-43F7-8CEC-7CA003DF1C37}" presName="level2Shape" presStyleLbl="node3" presStyleIdx="0" presStyleCnt="4"/>
       <dgm:spPr/>
+      <dgm:t>
+        <a:bodyPr/>
+        <a:lstStyle/>
+        <a:p>
+          <a:endParaRPr lang="da-DK"/>
+        </a:p>
+      </dgm:t>
     </dgm:pt>
     <dgm:pt modelId="{85E34C33-84EF-412B-B9A3-C3E8D98FB0A8}" type="pres">
       <dgm:prSet presAssocID="{55800AE9-3E53-43F7-8CEC-7CA003DF1C37}" presName="hierChild3" presStyleCnt="0"/>
@@ -7574,6 +7933,13 @@
     <dgm:pt modelId="{997FADDA-67F7-4BBA-9183-4B86B6B69D47}" type="pres">
       <dgm:prSet presAssocID="{07D243E8-C2F3-41E2-BD68-3B5D608898BE}" presName="Name19" presStyleLbl="parChTrans1D3" presStyleIdx="1" presStyleCnt="4"/>
       <dgm:spPr/>
+      <dgm:t>
+        <a:bodyPr/>
+        <a:lstStyle/>
+        <a:p>
+          <a:endParaRPr lang="da-DK"/>
+        </a:p>
+      </dgm:t>
     </dgm:pt>
     <dgm:pt modelId="{F6EF4506-244A-4FA8-9838-A528113FB136}" type="pres">
       <dgm:prSet presAssocID="{AE538861-5FC3-4472-977C-7A30B35DC8CA}" presName="Name21" presStyleCnt="0"/>
@@ -7582,6 +7948,13 @@
     <dgm:pt modelId="{82375BBD-A056-4319-9741-EE55A5F846CD}" type="pres">
       <dgm:prSet presAssocID="{AE538861-5FC3-4472-977C-7A30B35DC8CA}" presName="level2Shape" presStyleLbl="node3" presStyleIdx="1" presStyleCnt="4"/>
       <dgm:spPr/>
+      <dgm:t>
+        <a:bodyPr/>
+        <a:lstStyle/>
+        <a:p>
+          <a:endParaRPr lang="da-DK"/>
+        </a:p>
+      </dgm:t>
     </dgm:pt>
     <dgm:pt modelId="{69F98DEA-0511-49B5-BEE4-90B6B5A1999E}" type="pres">
       <dgm:prSet presAssocID="{AE538861-5FC3-4472-977C-7A30B35DC8CA}" presName="hierChild3" presStyleCnt="0"/>
@@ -7590,6 +7963,13 @@
     <dgm:pt modelId="{7F4E2739-D661-4416-A407-D58A69304BF7}" type="pres">
       <dgm:prSet presAssocID="{05FC00B3-A8D5-4499-90AC-BAA409E98C9D}" presName="Name19" presStyleLbl="parChTrans1D2" presStyleIdx="1" presStyleCnt="2"/>
       <dgm:spPr/>
+      <dgm:t>
+        <a:bodyPr/>
+        <a:lstStyle/>
+        <a:p>
+          <a:endParaRPr lang="da-DK"/>
+        </a:p>
+      </dgm:t>
     </dgm:pt>
     <dgm:pt modelId="{4D5E6363-FF52-4DCC-B91D-5997E1F464A2}" type="pres">
       <dgm:prSet presAssocID="{BAF2E9FB-B421-4D36-BFB8-7E5D9C83A130}" presName="Name21" presStyleCnt="0"/>
@@ -7598,6 +7978,13 @@
     <dgm:pt modelId="{63369185-237F-4072-A7A9-46B3062F5016}" type="pres">
       <dgm:prSet presAssocID="{BAF2E9FB-B421-4D36-BFB8-7E5D9C83A130}" presName="level2Shape" presStyleLbl="node2" presStyleIdx="1" presStyleCnt="2"/>
       <dgm:spPr/>
+      <dgm:t>
+        <a:bodyPr/>
+        <a:lstStyle/>
+        <a:p>
+          <a:endParaRPr lang="da-DK"/>
+        </a:p>
+      </dgm:t>
     </dgm:pt>
     <dgm:pt modelId="{4E4E3FA7-9A1B-415E-A219-7369D72BFA8D}" type="pres">
       <dgm:prSet presAssocID="{BAF2E9FB-B421-4D36-BFB8-7E5D9C83A130}" presName="hierChild3" presStyleCnt="0"/>
@@ -7606,6 +7993,13 @@
     <dgm:pt modelId="{D65CC2E7-62EC-456B-83FE-A408A35932F5}" type="pres">
       <dgm:prSet presAssocID="{2B265004-A05A-4501-AC12-3BA9F7A19D26}" presName="Name19" presStyleLbl="parChTrans1D3" presStyleIdx="2" presStyleCnt="4"/>
       <dgm:spPr/>
+      <dgm:t>
+        <a:bodyPr/>
+        <a:lstStyle/>
+        <a:p>
+          <a:endParaRPr lang="da-DK"/>
+        </a:p>
+      </dgm:t>
     </dgm:pt>
     <dgm:pt modelId="{4A762BEF-6367-4DE5-8F8C-BBABF627FA97}" type="pres">
       <dgm:prSet presAssocID="{7A42D39F-9C30-45AC-94FB-0FBF27C47801}" presName="Name21" presStyleCnt="0"/>
@@ -7629,6 +8023,13 @@
     <dgm:pt modelId="{373FFE6A-D1ED-41FD-852D-1B96C96B6024}" type="pres">
       <dgm:prSet presAssocID="{061F34B4-EBA0-462F-BFEE-54A34B5FA01B}" presName="Name19" presStyleLbl="parChTrans1D3" presStyleIdx="3" presStyleCnt="4"/>
       <dgm:spPr/>
+      <dgm:t>
+        <a:bodyPr/>
+        <a:lstStyle/>
+        <a:p>
+          <a:endParaRPr lang="da-DK"/>
+        </a:p>
+      </dgm:t>
     </dgm:pt>
     <dgm:pt modelId="{87B85974-6F72-4A29-97A3-CE76FF530D88}" type="pres">
       <dgm:prSet presAssocID="{D6C86AC5-F2BD-4F40-99C0-E54868DBA853}" presName="Name21" presStyleCnt="0"/>
@@ -7637,6 +8038,13 @@
     <dgm:pt modelId="{86273A26-24CD-4D92-B482-37B93B4C3C95}" type="pres">
       <dgm:prSet presAssocID="{D6C86AC5-F2BD-4F40-99C0-E54868DBA853}" presName="level2Shape" presStyleLbl="node3" presStyleIdx="3" presStyleCnt="4"/>
       <dgm:spPr/>
+      <dgm:t>
+        <a:bodyPr/>
+        <a:lstStyle/>
+        <a:p>
+          <a:endParaRPr lang="da-DK"/>
+        </a:p>
+      </dgm:t>
     </dgm:pt>
     <dgm:pt modelId="{0FE0D218-0E5E-4131-A36E-E022262AC270}" type="pres">
       <dgm:prSet presAssocID="{D6C86AC5-F2BD-4F40-99C0-E54868DBA853}" presName="hierChild3" presStyleCnt="0"/>
@@ -7653,6 +8061,13 @@
     <dgm:pt modelId="{F03AC43F-3DE4-454A-8485-E959BA098226}" type="pres">
       <dgm:prSet presAssocID="{B94C8987-6A86-4665-971B-82FBB9E5C051}" presName="bgRect" presStyleLbl="bgShp" presStyleIdx="0" presStyleCnt="3" custLinFactNeighborX="12373" custLinFactNeighborY="-2535"/>
       <dgm:spPr/>
+      <dgm:t>
+        <a:bodyPr/>
+        <a:lstStyle/>
+        <a:p>
+          <a:endParaRPr lang="da-DK"/>
+        </a:p>
+      </dgm:t>
     </dgm:pt>
     <dgm:pt modelId="{8D8300E2-EBC6-4649-A727-6A3DD8794009}" type="pres">
       <dgm:prSet presAssocID="{B94C8987-6A86-4665-971B-82FBB9E5C051}" presName="bgRectTx" presStyleLbl="bgShp" presStyleIdx="0" presStyleCnt="3">
@@ -7661,6 +8076,13 @@
         </dgm:presLayoutVars>
       </dgm:prSet>
       <dgm:spPr/>
+      <dgm:t>
+        <a:bodyPr/>
+        <a:lstStyle/>
+        <a:p>
+          <a:endParaRPr lang="da-DK"/>
+        </a:p>
+      </dgm:t>
     </dgm:pt>
     <dgm:pt modelId="{BC3EC575-7675-499F-887C-8F37ED75DE92}" type="pres">
       <dgm:prSet presAssocID="{B94C8987-6A86-4665-971B-82FBB9E5C051}" presName="spComp" presStyleCnt="0"/>
@@ -7677,6 +8099,13 @@
     <dgm:pt modelId="{C754F50C-E791-4B3A-B236-39EF8A750195}" type="pres">
       <dgm:prSet presAssocID="{43E448A5-E78C-4844-AABC-9007FBD72CD3}" presName="bgRect" presStyleLbl="bgShp" presStyleIdx="1" presStyleCnt="3"/>
       <dgm:spPr/>
+      <dgm:t>
+        <a:bodyPr/>
+        <a:lstStyle/>
+        <a:p>
+          <a:endParaRPr lang="da-DK"/>
+        </a:p>
+      </dgm:t>
     </dgm:pt>
     <dgm:pt modelId="{24406991-1438-4CEF-AE54-48D6F17D8313}" type="pres">
       <dgm:prSet presAssocID="{43E448A5-E78C-4844-AABC-9007FBD72CD3}" presName="bgRectTx" presStyleLbl="bgShp" presStyleIdx="1" presStyleCnt="3">
@@ -7685,6 +8114,13 @@
         </dgm:presLayoutVars>
       </dgm:prSet>
       <dgm:spPr/>
+      <dgm:t>
+        <a:bodyPr/>
+        <a:lstStyle/>
+        <a:p>
+          <a:endParaRPr lang="da-DK"/>
+        </a:p>
+      </dgm:t>
     </dgm:pt>
     <dgm:pt modelId="{448BA1D7-EDAE-45A4-96A8-94C34ECE4594}" type="pres">
       <dgm:prSet presAssocID="{43E448A5-E78C-4844-AABC-9007FBD72CD3}" presName="spComp" presStyleCnt="0"/>
@@ -7701,6 +8137,13 @@
     <dgm:pt modelId="{410004A3-0E80-4346-9ED7-A8565C48FED6}" type="pres">
       <dgm:prSet presAssocID="{235FC0A0-7B07-4B55-A845-454B499E58D5}" presName="bgRect" presStyleLbl="bgShp" presStyleIdx="2" presStyleCnt="3"/>
       <dgm:spPr/>
+      <dgm:t>
+        <a:bodyPr/>
+        <a:lstStyle/>
+        <a:p>
+          <a:endParaRPr lang="da-DK"/>
+        </a:p>
+      </dgm:t>
     </dgm:pt>
     <dgm:pt modelId="{80D66285-9665-4FF2-A346-E741331A94C3}" type="pres">
       <dgm:prSet presAssocID="{235FC0A0-7B07-4B55-A845-454B499E58D5}" presName="bgRectTx" presStyleLbl="bgShp" presStyleIdx="2" presStyleCnt="3">
@@ -7709,83 +8152,90 @@
         </dgm:presLayoutVars>
       </dgm:prSet>
       <dgm:spPr/>
+      <dgm:t>
+        <a:bodyPr/>
+        <a:lstStyle/>
+        <a:p>
+          <a:endParaRPr lang="da-DK"/>
+        </a:p>
+      </dgm:t>
     </dgm:pt>
   </dgm:ptLst>
   <dgm:cxnLst>
-    <dgm:cxn modelId="{1F2CF34E-9090-440E-A1DE-AC7FB8CB92BE}" type="presOf" srcId="{BE1576F6-0DE9-4E58-AC9B-EC5CE2A9F4C2}" destId="{2363E3E7-7EA3-47F9-A0B0-5326C281D1AC}" srcOrd="0" destOrd="0" presId="urn:microsoft.com/office/officeart/2005/8/layout/hierarchy6"/>
-    <dgm:cxn modelId="{91F3746E-50CA-4DA8-AAF7-0669C3213FAE}" type="presOf" srcId="{235FC0A0-7B07-4B55-A845-454B499E58D5}" destId="{80D66285-9665-4FF2-A346-E741331A94C3}" srcOrd="1" destOrd="0" presId="urn:microsoft.com/office/officeart/2005/8/layout/hierarchy6"/>
-    <dgm:cxn modelId="{DA96BECD-22E3-407C-B0F1-2EE4628789F2}" type="presOf" srcId="{AE538861-5FC3-4472-977C-7A30B35DC8CA}" destId="{82375BBD-A056-4319-9741-EE55A5F846CD}" srcOrd="0" destOrd="0" presId="urn:microsoft.com/office/officeart/2005/8/layout/hierarchy6"/>
-    <dgm:cxn modelId="{7D4748C9-9311-4CCD-8164-B4DB4EC69D21}" type="presOf" srcId="{43E448A5-E78C-4844-AABC-9007FBD72CD3}" destId="{24406991-1438-4CEF-AE54-48D6F17D8313}" srcOrd="1" destOrd="0" presId="urn:microsoft.com/office/officeart/2005/8/layout/hierarchy6"/>
+    <dgm:cxn modelId="{57F8DC14-0477-4509-9EDB-111FD220615A}" type="presOf" srcId="{7A42D39F-9C30-45AC-94FB-0FBF27C47801}" destId="{9EB58A4E-4FA9-479F-99F9-70215C97D864}" srcOrd="0" destOrd="0" presId="urn:microsoft.com/office/officeart/2005/8/layout/hierarchy6"/>
+    <dgm:cxn modelId="{53BE1D34-D090-4BDC-82C1-CB1C5154D0B0}" type="presOf" srcId="{BAF2E9FB-B421-4D36-BFB8-7E5D9C83A130}" destId="{63369185-237F-4072-A7A9-46B3062F5016}" srcOrd="0" destOrd="0" presId="urn:microsoft.com/office/officeart/2005/8/layout/hierarchy6"/>
+    <dgm:cxn modelId="{AD37ED76-1467-4901-97E4-3F3D2D08048A}" type="presOf" srcId="{AE538861-5FC3-4472-977C-7A30B35DC8CA}" destId="{82375BBD-A056-4319-9741-EE55A5F846CD}" srcOrd="0" destOrd="0" presId="urn:microsoft.com/office/officeart/2005/8/layout/hierarchy6"/>
     <dgm:cxn modelId="{4DD29256-1960-49B4-BE76-D2A729FC48EA}" srcId="{AE24CC57-BF85-4F09-9B10-9F05EF7326D6}" destId="{BE1576F6-0DE9-4E58-AC9B-EC5CE2A9F4C2}" srcOrd="0" destOrd="0" parTransId="{7667FA88-8066-4422-B211-2C619572A237}" sibTransId="{36640CA5-40EC-431B-A7F5-B8418FBD2AC5}"/>
-    <dgm:cxn modelId="{2CE0AECB-DA6A-4DAA-9C35-4319FAB687DD}" type="presOf" srcId="{7A42D39F-9C30-45AC-94FB-0FBF27C47801}" destId="{9EB58A4E-4FA9-479F-99F9-70215C97D864}" srcOrd="0" destOrd="0" presId="urn:microsoft.com/office/officeart/2005/8/layout/hierarchy6"/>
-    <dgm:cxn modelId="{2C901EDB-CC72-420E-9D8F-152769E82104}" type="presOf" srcId="{9FB3A607-3E66-433F-A378-FA82B414FF18}" destId="{7E19AD08-7F43-41A9-A808-83B1F927149B}" srcOrd="0" destOrd="0" presId="urn:microsoft.com/office/officeart/2005/8/layout/hierarchy6"/>
+    <dgm:cxn modelId="{4D933883-1BC7-4E7C-BD1D-EA564CD388DA}" type="presOf" srcId="{235FC0A0-7B07-4B55-A845-454B499E58D5}" destId="{80D66285-9665-4FF2-A346-E741331A94C3}" srcOrd="1" destOrd="0" presId="urn:microsoft.com/office/officeart/2005/8/layout/hierarchy6"/>
     <dgm:cxn modelId="{CB9C6A43-6EEB-4F73-88A7-17FC1F10DDD1}" srcId="{BE1576F6-0DE9-4E58-AC9B-EC5CE2A9F4C2}" destId="{BAF2E9FB-B421-4D36-BFB8-7E5D9C83A130}" srcOrd="1" destOrd="0" parTransId="{05FC00B3-A8D5-4499-90AC-BAA409E98C9D}" sibTransId="{83FA2507-2EAF-4E44-BCDA-ABC218D31E74}"/>
     <dgm:cxn modelId="{013F673B-9B57-466D-9C2E-3E905663850A}" srcId="{BAF2E9FB-B421-4D36-BFB8-7E5D9C83A130}" destId="{D6C86AC5-F2BD-4F40-99C0-E54868DBA853}" srcOrd="1" destOrd="0" parTransId="{061F34B4-EBA0-462F-BFEE-54A34B5FA01B}" sibTransId="{D8B90150-CF13-462A-AC95-1BD80930954F}"/>
-    <dgm:cxn modelId="{38A7D859-4FBC-4976-B165-C32CDE059A25}" type="presOf" srcId="{D6C86AC5-F2BD-4F40-99C0-E54868DBA853}" destId="{86273A26-24CD-4D92-B482-37B93B4C3C95}" srcOrd="0" destOrd="0" presId="urn:microsoft.com/office/officeart/2005/8/layout/hierarchy6"/>
+    <dgm:cxn modelId="{37CD6D52-0F79-44BF-96D7-D8D59843464D}" type="presOf" srcId="{7BFFE11E-400B-4D6A-8110-2DD12A70C6A3}" destId="{695640E3-DEE3-46E6-AB4D-0E03C7B7C2CC}" srcOrd="0" destOrd="0" presId="urn:microsoft.com/office/officeart/2005/8/layout/hierarchy6"/>
     <dgm:cxn modelId="{7F5E032B-39F6-4C66-BE22-6B15EDC6F0F8}" srcId="{AE24CC57-BF85-4F09-9B10-9F05EF7326D6}" destId="{B94C8987-6A86-4665-971B-82FBB9E5C051}" srcOrd="1" destOrd="0" parTransId="{75D43917-A995-42ED-8E26-F7048A3F68B3}" sibTransId="{95F8CB7E-893D-4F8C-B7F2-8802A6F76CC5}"/>
-    <dgm:cxn modelId="{11F77979-490E-4E09-9CAC-0F8721F31E58}" type="presOf" srcId="{235FC0A0-7B07-4B55-A845-454B499E58D5}" destId="{410004A3-0E80-4346-9ED7-A8565C48FED6}" srcOrd="0" destOrd="0" presId="urn:microsoft.com/office/officeart/2005/8/layout/hierarchy6"/>
+    <dgm:cxn modelId="{8B9623A5-38B4-412B-8D0F-7A1D56D75BD1}" type="presOf" srcId="{9FB3A607-3E66-433F-A378-FA82B414FF18}" destId="{7E19AD08-7F43-41A9-A808-83B1F927149B}" srcOrd="0" destOrd="0" presId="urn:microsoft.com/office/officeart/2005/8/layout/hierarchy6"/>
+    <dgm:cxn modelId="{CCE3645C-2E97-47E9-830B-F70BB6F56027}" type="presOf" srcId="{05FC00B3-A8D5-4499-90AC-BAA409E98C9D}" destId="{7F4E2739-D661-4416-A407-D58A69304BF7}" srcOrd="0" destOrd="0" presId="urn:microsoft.com/office/officeart/2005/8/layout/hierarchy6"/>
+    <dgm:cxn modelId="{BE6F56F9-929E-4AF0-9CE4-17C7B1CC033F}" type="presOf" srcId="{BE1576F6-0DE9-4E58-AC9B-EC5CE2A9F4C2}" destId="{2363E3E7-7EA3-47F9-A0B0-5326C281D1AC}" srcOrd="0" destOrd="0" presId="urn:microsoft.com/office/officeart/2005/8/layout/hierarchy6"/>
     <dgm:cxn modelId="{394CE736-EC09-4ABF-851F-E347C016D8D9}" srcId="{7BFFE11E-400B-4D6A-8110-2DD12A70C6A3}" destId="{AE538861-5FC3-4472-977C-7A30B35DC8CA}" srcOrd="1" destOrd="0" parTransId="{07D243E8-C2F3-41E2-BD68-3B5D608898BE}" sibTransId="{1D286896-1CC7-4132-A4ED-4F394B6F6D81}"/>
-    <dgm:cxn modelId="{5F50ACBB-BAC1-49ED-8859-31180B64B4E7}" type="presOf" srcId="{07D243E8-C2F3-41E2-BD68-3B5D608898BE}" destId="{997FADDA-67F7-4BBA-9183-4B86B6B69D47}" srcOrd="0" destOrd="0" presId="urn:microsoft.com/office/officeart/2005/8/layout/hierarchy6"/>
     <dgm:cxn modelId="{A105D4FA-6945-491F-89B2-C79D53253C5D}" srcId="{AE24CC57-BF85-4F09-9B10-9F05EF7326D6}" destId="{43E448A5-E78C-4844-AABC-9007FBD72CD3}" srcOrd="2" destOrd="0" parTransId="{4269B1F5-6BF9-4B76-9818-91BEF92D2BC0}" sibTransId="{CB568F88-5C8F-484E-B18C-04C02ACCCC6B}"/>
-    <dgm:cxn modelId="{23760D1F-EC20-4D81-BE5B-9867EEDFDCBC}" type="presOf" srcId="{AE24CC57-BF85-4F09-9B10-9F05EF7326D6}" destId="{F8FB7507-2518-443B-9170-6A60B46F82DE}" srcOrd="0" destOrd="0" presId="urn:microsoft.com/office/officeart/2005/8/layout/hierarchy6"/>
-    <dgm:cxn modelId="{4EFDE15A-4C38-4715-B435-018F078B56AC}" type="presOf" srcId="{2B265004-A05A-4501-AC12-3BA9F7A19D26}" destId="{D65CC2E7-62EC-456B-83FE-A408A35932F5}" srcOrd="0" destOrd="0" presId="urn:microsoft.com/office/officeart/2005/8/layout/hierarchy6"/>
-    <dgm:cxn modelId="{8C869472-C537-46AF-B505-3DF2F9432C61}" type="presOf" srcId="{55800AE9-3E53-43F7-8CEC-7CA003DF1C37}" destId="{7CF41E0C-DDDE-4DD8-9A04-60D295D1A38E}" srcOrd="0" destOrd="0" presId="urn:microsoft.com/office/officeart/2005/8/layout/hierarchy6"/>
-    <dgm:cxn modelId="{F06E2755-3113-4A89-91E2-977E2C65DECC}" type="presOf" srcId="{B94C8987-6A86-4665-971B-82FBB9E5C051}" destId="{8D8300E2-EBC6-4649-A727-6A3DD8794009}" srcOrd="1" destOrd="0" presId="urn:microsoft.com/office/officeart/2005/8/layout/hierarchy6"/>
-    <dgm:cxn modelId="{83BA035D-FF7E-4382-80DD-6E3C354A53ED}" type="presOf" srcId="{23C15B70-8747-493B-9F39-DBCED847EF91}" destId="{A14AC472-AA8E-4723-AAFC-CD8AAA80A684}" srcOrd="0" destOrd="0" presId="urn:microsoft.com/office/officeart/2005/8/layout/hierarchy6"/>
-    <dgm:cxn modelId="{7DF72FDD-0C44-4820-B71E-2E1039092B35}" type="presOf" srcId="{B94C8987-6A86-4665-971B-82FBB9E5C051}" destId="{F03AC43F-3DE4-454A-8485-E959BA098226}" srcOrd="0" destOrd="0" presId="urn:microsoft.com/office/officeart/2005/8/layout/hierarchy6"/>
+    <dgm:cxn modelId="{73703D74-4F99-4DD8-B967-6EE7082E1D3B}" type="presOf" srcId="{235FC0A0-7B07-4B55-A845-454B499E58D5}" destId="{410004A3-0E80-4346-9ED7-A8565C48FED6}" srcOrd="0" destOrd="0" presId="urn:microsoft.com/office/officeart/2005/8/layout/hierarchy6"/>
+    <dgm:cxn modelId="{1C26D0E2-DDE0-495E-8B5F-7E1F7538E841}" type="presOf" srcId="{061F34B4-EBA0-462F-BFEE-54A34B5FA01B}" destId="{373FFE6A-D1ED-41FD-852D-1B96C96B6024}" srcOrd="0" destOrd="0" presId="urn:microsoft.com/office/officeart/2005/8/layout/hierarchy6"/>
+    <dgm:cxn modelId="{24E3BC24-3955-40C2-A7DB-0BBEC9BD6262}" type="presOf" srcId="{B94C8987-6A86-4665-971B-82FBB9E5C051}" destId="{8D8300E2-EBC6-4649-A727-6A3DD8794009}" srcOrd="1" destOrd="0" presId="urn:microsoft.com/office/officeart/2005/8/layout/hierarchy6"/>
     <dgm:cxn modelId="{764C251F-854C-46CB-8651-403B643AF5C8}" srcId="{BE1576F6-0DE9-4E58-AC9B-EC5CE2A9F4C2}" destId="{7BFFE11E-400B-4D6A-8110-2DD12A70C6A3}" srcOrd="0" destOrd="0" parTransId="{23C15B70-8747-493B-9F39-DBCED847EF91}" sibTransId="{A5AB9A26-59FA-4DE6-B0C2-98FDFF1E83C0}"/>
+    <dgm:cxn modelId="{0574A452-0518-4CAC-A097-01019700AADB}" type="presOf" srcId="{07D243E8-C2F3-41E2-BD68-3B5D608898BE}" destId="{997FADDA-67F7-4BBA-9183-4B86B6B69D47}" srcOrd="0" destOrd="0" presId="urn:microsoft.com/office/officeart/2005/8/layout/hierarchy6"/>
+    <dgm:cxn modelId="{2EF35729-6F4F-4645-8A72-A934F2BCCFC5}" type="presOf" srcId="{D6C86AC5-F2BD-4F40-99C0-E54868DBA853}" destId="{86273A26-24CD-4D92-B482-37B93B4C3C95}" srcOrd="0" destOrd="0" presId="urn:microsoft.com/office/officeart/2005/8/layout/hierarchy6"/>
+    <dgm:cxn modelId="{C9D6D2E8-4253-47C7-84A8-4FFB921F49A6}" type="presOf" srcId="{23C15B70-8747-493B-9F39-DBCED847EF91}" destId="{A14AC472-AA8E-4723-AAFC-CD8AAA80A684}" srcOrd="0" destOrd="0" presId="urn:microsoft.com/office/officeart/2005/8/layout/hierarchy6"/>
     <dgm:cxn modelId="{42235E96-E7C4-442C-8815-009BEF7D9464}" srcId="{AE24CC57-BF85-4F09-9B10-9F05EF7326D6}" destId="{235FC0A0-7B07-4B55-A845-454B499E58D5}" srcOrd="3" destOrd="0" parTransId="{6EBE6024-479E-4424-92E7-F610A6FA14B1}" sibTransId="{17FD27EA-7834-4F7F-9919-9A3BBAC7D954}"/>
-    <dgm:cxn modelId="{2A601AB8-FB10-4143-B8AF-F5BD83EC9431}" type="presOf" srcId="{05FC00B3-A8D5-4499-90AC-BAA409E98C9D}" destId="{7F4E2739-D661-4416-A407-D58A69304BF7}" srcOrd="0" destOrd="0" presId="urn:microsoft.com/office/officeart/2005/8/layout/hierarchy6"/>
+    <dgm:cxn modelId="{A34E1735-BEFD-41DF-B473-4ABA772E6C3A}" type="presOf" srcId="{AE24CC57-BF85-4F09-9B10-9F05EF7326D6}" destId="{F8FB7507-2518-443B-9170-6A60B46F82DE}" srcOrd="0" destOrd="0" presId="urn:microsoft.com/office/officeart/2005/8/layout/hierarchy6"/>
+    <dgm:cxn modelId="{FA13911E-9E75-4BB1-8B7D-F4A77FC7CD4C}" type="presOf" srcId="{2B265004-A05A-4501-AC12-3BA9F7A19D26}" destId="{D65CC2E7-62EC-456B-83FE-A408A35932F5}" srcOrd="0" destOrd="0" presId="urn:microsoft.com/office/officeart/2005/8/layout/hierarchy6"/>
+    <dgm:cxn modelId="{F3EC3272-7B85-4A2F-9B61-39B4BCEEB5FF}" type="presOf" srcId="{55800AE9-3E53-43F7-8CEC-7CA003DF1C37}" destId="{7CF41E0C-DDDE-4DD8-9A04-60D295D1A38E}" srcOrd="0" destOrd="0" presId="urn:microsoft.com/office/officeart/2005/8/layout/hierarchy6"/>
     <dgm:cxn modelId="{0C00B571-B516-4042-B57B-ABDD873FD21F}" srcId="{BAF2E9FB-B421-4D36-BFB8-7E5D9C83A130}" destId="{7A42D39F-9C30-45AC-94FB-0FBF27C47801}" srcOrd="0" destOrd="0" parTransId="{2B265004-A05A-4501-AC12-3BA9F7A19D26}" sibTransId="{67421852-B367-458B-9382-C71824ED53A5}"/>
-    <dgm:cxn modelId="{489E2048-E510-44BF-AAB5-C74747EB1B37}" type="presOf" srcId="{BAF2E9FB-B421-4D36-BFB8-7E5D9C83A130}" destId="{63369185-237F-4072-A7A9-46B3062F5016}" srcOrd="0" destOrd="0" presId="urn:microsoft.com/office/officeart/2005/8/layout/hierarchy6"/>
-    <dgm:cxn modelId="{E4E77D82-7268-44A5-BB5E-F8B0494F6B84}" type="presOf" srcId="{7BFFE11E-400B-4D6A-8110-2DD12A70C6A3}" destId="{695640E3-DEE3-46E6-AB4D-0E03C7B7C2CC}" srcOrd="0" destOrd="0" presId="urn:microsoft.com/office/officeart/2005/8/layout/hierarchy6"/>
+    <dgm:cxn modelId="{BFB9303D-7802-4F97-9CB7-5308B721C3DB}" type="presOf" srcId="{43E448A5-E78C-4844-AABC-9007FBD72CD3}" destId="{C754F50C-E791-4B3A-B236-39EF8A750195}" srcOrd="0" destOrd="0" presId="urn:microsoft.com/office/officeart/2005/8/layout/hierarchy6"/>
+    <dgm:cxn modelId="{8B301732-8FDF-4E55-A591-A85D1F1B8281}" type="presOf" srcId="{B94C8987-6A86-4665-971B-82FBB9E5C051}" destId="{F03AC43F-3DE4-454A-8485-E959BA098226}" srcOrd="0" destOrd="0" presId="urn:microsoft.com/office/officeart/2005/8/layout/hierarchy6"/>
+    <dgm:cxn modelId="{2CA459E1-592A-4E0C-8E7D-952DCD049AA4}" type="presOf" srcId="{43E448A5-E78C-4844-AABC-9007FBD72CD3}" destId="{24406991-1438-4CEF-AE54-48D6F17D8313}" srcOrd="1" destOrd="0" presId="urn:microsoft.com/office/officeart/2005/8/layout/hierarchy6"/>
     <dgm:cxn modelId="{4A9149E2-C0F8-4189-A035-D3473DE35723}" srcId="{7BFFE11E-400B-4D6A-8110-2DD12A70C6A3}" destId="{55800AE9-3E53-43F7-8CEC-7CA003DF1C37}" srcOrd="0" destOrd="0" parTransId="{9FB3A607-3E66-433F-A378-FA82B414FF18}" sibTransId="{6BAF5C6E-563E-448C-B848-3A6C1446AC2C}"/>
-    <dgm:cxn modelId="{50153080-7209-40B9-9D6B-B751F63785D3}" type="presOf" srcId="{43E448A5-E78C-4844-AABC-9007FBD72CD3}" destId="{C754F50C-E791-4B3A-B236-39EF8A750195}" srcOrd="0" destOrd="0" presId="urn:microsoft.com/office/officeart/2005/8/layout/hierarchy6"/>
-    <dgm:cxn modelId="{C64A5611-A470-49C4-8900-8D4AF1BA8078}" type="presOf" srcId="{061F34B4-EBA0-462F-BFEE-54A34B5FA01B}" destId="{373FFE6A-D1ED-41FD-852D-1B96C96B6024}" srcOrd="0" destOrd="0" presId="urn:microsoft.com/office/officeart/2005/8/layout/hierarchy6"/>
-    <dgm:cxn modelId="{7D5A5D61-9D4B-42F0-95CE-021673AD9B42}" type="presParOf" srcId="{F8FB7507-2518-443B-9170-6A60B46F82DE}" destId="{DE5E76C5-BD8B-42AC-9929-11EDF4077ED8}" srcOrd="0" destOrd="0" presId="urn:microsoft.com/office/officeart/2005/8/layout/hierarchy6"/>
-    <dgm:cxn modelId="{C34FCD14-F17A-4DC1-BB28-C64CB84EBE46}" type="presParOf" srcId="{DE5E76C5-BD8B-42AC-9929-11EDF4077ED8}" destId="{EE3B5412-0F24-4A8F-BCEC-1F44BD863CA3}" srcOrd="0" destOrd="0" presId="urn:microsoft.com/office/officeart/2005/8/layout/hierarchy6"/>
-    <dgm:cxn modelId="{E23C803A-CF9D-45DD-8F8F-D194001D06B0}" type="presParOf" srcId="{DE5E76C5-BD8B-42AC-9929-11EDF4077ED8}" destId="{37273D51-2848-4099-8D47-FE11B7BF90D2}" srcOrd="1" destOrd="0" presId="urn:microsoft.com/office/officeart/2005/8/layout/hierarchy6"/>
-    <dgm:cxn modelId="{B84947AE-FE8A-40D7-91E4-D7CD32C5120B}" type="presParOf" srcId="{37273D51-2848-4099-8D47-FE11B7BF90D2}" destId="{D66619ED-26D5-443E-B786-3EB42F7866D8}" srcOrd="0" destOrd="0" presId="urn:microsoft.com/office/officeart/2005/8/layout/hierarchy6"/>
-    <dgm:cxn modelId="{CBFFA7E4-62F9-492C-A06A-B99F8729B479}" type="presParOf" srcId="{D66619ED-26D5-443E-B786-3EB42F7866D8}" destId="{2363E3E7-7EA3-47F9-A0B0-5326C281D1AC}" srcOrd="0" destOrd="0" presId="urn:microsoft.com/office/officeart/2005/8/layout/hierarchy6"/>
-    <dgm:cxn modelId="{9084E256-D847-4277-BF84-D998A81BCF96}" type="presParOf" srcId="{D66619ED-26D5-443E-B786-3EB42F7866D8}" destId="{0B6407A3-0ED9-40B0-9635-DA52368D3B08}" srcOrd="1" destOrd="0" presId="urn:microsoft.com/office/officeart/2005/8/layout/hierarchy6"/>
-    <dgm:cxn modelId="{0567EEB8-D5A2-4EEC-8327-DA420B958A04}" type="presParOf" srcId="{0B6407A3-0ED9-40B0-9635-DA52368D3B08}" destId="{A14AC472-AA8E-4723-AAFC-CD8AAA80A684}" srcOrd="0" destOrd="0" presId="urn:microsoft.com/office/officeart/2005/8/layout/hierarchy6"/>
-    <dgm:cxn modelId="{3716008C-4907-4F83-BE54-F9F5B63B1D2E}" type="presParOf" srcId="{0B6407A3-0ED9-40B0-9635-DA52368D3B08}" destId="{EF1DBA95-7F44-4639-B6E9-C8516EB2B1C3}" srcOrd="1" destOrd="0" presId="urn:microsoft.com/office/officeart/2005/8/layout/hierarchy6"/>
-    <dgm:cxn modelId="{EA6356C6-D897-4730-A81A-D9D124ECF96D}" type="presParOf" srcId="{EF1DBA95-7F44-4639-B6E9-C8516EB2B1C3}" destId="{695640E3-DEE3-46E6-AB4D-0E03C7B7C2CC}" srcOrd="0" destOrd="0" presId="urn:microsoft.com/office/officeart/2005/8/layout/hierarchy6"/>
-    <dgm:cxn modelId="{5A1EB0FB-D2E3-4858-AAC2-68AFD2A3C5BE}" type="presParOf" srcId="{EF1DBA95-7F44-4639-B6E9-C8516EB2B1C3}" destId="{8EC891B3-8552-4781-BD63-74EB21690EC7}" srcOrd="1" destOrd="0" presId="urn:microsoft.com/office/officeart/2005/8/layout/hierarchy6"/>
-    <dgm:cxn modelId="{DEA16B6A-3779-433F-999F-93D2D6DC6CF6}" type="presParOf" srcId="{8EC891B3-8552-4781-BD63-74EB21690EC7}" destId="{7E19AD08-7F43-41A9-A808-83B1F927149B}" srcOrd="0" destOrd="0" presId="urn:microsoft.com/office/officeart/2005/8/layout/hierarchy6"/>
-    <dgm:cxn modelId="{9A25C393-BB58-408A-AA4B-3CDC4567AE4F}" type="presParOf" srcId="{8EC891B3-8552-4781-BD63-74EB21690EC7}" destId="{8ABDA3A6-85D2-4AC5-BC4B-6703FE11EAFE}" srcOrd="1" destOrd="0" presId="urn:microsoft.com/office/officeart/2005/8/layout/hierarchy6"/>
-    <dgm:cxn modelId="{198F38DB-10F5-4750-8C82-7958721C64B2}" type="presParOf" srcId="{8ABDA3A6-85D2-4AC5-BC4B-6703FE11EAFE}" destId="{7CF41E0C-DDDE-4DD8-9A04-60D295D1A38E}" srcOrd="0" destOrd="0" presId="urn:microsoft.com/office/officeart/2005/8/layout/hierarchy6"/>
-    <dgm:cxn modelId="{4272E3C3-80B2-4FA7-8749-C7C415D1F1F7}" type="presParOf" srcId="{8ABDA3A6-85D2-4AC5-BC4B-6703FE11EAFE}" destId="{85E34C33-84EF-412B-B9A3-C3E8D98FB0A8}" srcOrd="1" destOrd="0" presId="urn:microsoft.com/office/officeart/2005/8/layout/hierarchy6"/>
-    <dgm:cxn modelId="{CD785267-EB57-4003-AFC7-7B9FBD63A3C1}" type="presParOf" srcId="{8EC891B3-8552-4781-BD63-74EB21690EC7}" destId="{997FADDA-67F7-4BBA-9183-4B86B6B69D47}" srcOrd="2" destOrd="0" presId="urn:microsoft.com/office/officeart/2005/8/layout/hierarchy6"/>
-    <dgm:cxn modelId="{42FA7D0F-C150-4770-AD21-41B97C858434}" type="presParOf" srcId="{8EC891B3-8552-4781-BD63-74EB21690EC7}" destId="{F6EF4506-244A-4FA8-9838-A528113FB136}" srcOrd="3" destOrd="0" presId="urn:microsoft.com/office/officeart/2005/8/layout/hierarchy6"/>
-    <dgm:cxn modelId="{01C646AA-FD21-43DA-945B-65E3C1AE3CA4}" type="presParOf" srcId="{F6EF4506-244A-4FA8-9838-A528113FB136}" destId="{82375BBD-A056-4319-9741-EE55A5F846CD}" srcOrd="0" destOrd="0" presId="urn:microsoft.com/office/officeart/2005/8/layout/hierarchy6"/>
-    <dgm:cxn modelId="{B1FC50F9-CACD-45C4-BBFB-A400053D2000}" type="presParOf" srcId="{F6EF4506-244A-4FA8-9838-A528113FB136}" destId="{69F98DEA-0511-49B5-BEE4-90B6B5A1999E}" srcOrd="1" destOrd="0" presId="urn:microsoft.com/office/officeart/2005/8/layout/hierarchy6"/>
-    <dgm:cxn modelId="{4D1F5D2D-4D91-4955-8FD9-FC23E8BD1B2B}" type="presParOf" srcId="{0B6407A3-0ED9-40B0-9635-DA52368D3B08}" destId="{7F4E2739-D661-4416-A407-D58A69304BF7}" srcOrd="2" destOrd="0" presId="urn:microsoft.com/office/officeart/2005/8/layout/hierarchy6"/>
-    <dgm:cxn modelId="{E3CD4CE2-2B6A-4E89-B98C-EB3ACBFBC2FC}" type="presParOf" srcId="{0B6407A3-0ED9-40B0-9635-DA52368D3B08}" destId="{4D5E6363-FF52-4DCC-B91D-5997E1F464A2}" srcOrd="3" destOrd="0" presId="urn:microsoft.com/office/officeart/2005/8/layout/hierarchy6"/>
-    <dgm:cxn modelId="{F3FEA972-9590-45D1-B46D-44C4E167A6F3}" type="presParOf" srcId="{4D5E6363-FF52-4DCC-B91D-5997E1F464A2}" destId="{63369185-237F-4072-A7A9-46B3062F5016}" srcOrd="0" destOrd="0" presId="urn:microsoft.com/office/officeart/2005/8/layout/hierarchy6"/>
-    <dgm:cxn modelId="{2E7DE47C-4333-4667-90A2-867867F39E4C}" type="presParOf" srcId="{4D5E6363-FF52-4DCC-B91D-5997E1F464A2}" destId="{4E4E3FA7-9A1B-415E-A219-7369D72BFA8D}" srcOrd="1" destOrd="0" presId="urn:microsoft.com/office/officeart/2005/8/layout/hierarchy6"/>
-    <dgm:cxn modelId="{79DBCE92-C232-41E6-BDCF-D4CA1B9AC192}" type="presParOf" srcId="{4E4E3FA7-9A1B-415E-A219-7369D72BFA8D}" destId="{D65CC2E7-62EC-456B-83FE-A408A35932F5}" srcOrd="0" destOrd="0" presId="urn:microsoft.com/office/officeart/2005/8/layout/hierarchy6"/>
-    <dgm:cxn modelId="{904815C9-B0D9-4994-94D7-AFEBA7C6CAB4}" type="presParOf" srcId="{4E4E3FA7-9A1B-415E-A219-7369D72BFA8D}" destId="{4A762BEF-6367-4DE5-8F8C-BBABF627FA97}" srcOrd="1" destOrd="0" presId="urn:microsoft.com/office/officeart/2005/8/layout/hierarchy6"/>
-    <dgm:cxn modelId="{A95E8D07-1970-4F0D-8424-293BEE3DE1E5}" type="presParOf" srcId="{4A762BEF-6367-4DE5-8F8C-BBABF627FA97}" destId="{9EB58A4E-4FA9-479F-99F9-70215C97D864}" srcOrd="0" destOrd="0" presId="urn:microsoft.com/office/officeart/2005/8/layout/hierarchy6"/>
-    <dgm:cxn modelId="{50A0D00A-224D-4CEA-8CB7-5FB598909C70}" type="presParOf" srcId="{4A762BEF-6367-4DE5-8F8C-BBABF627FA97}" destId="{4451DC6C-AC6C-4A6E-89DC-D4AB5BE88711}" srcOrd="1" destOrd="0" presId="urn:microsoft.com/office/officeart/2005/8/layout/hierarchy6"/>
-    <dgm:cxn modelId="{5105525D-7C30-40BF-8D90-CD7EB6FE320A}" type="presParOf" srcId="{4E4E3FA7-9A1B-415E-A219-7369D72BFA8D}" destId="{373FFE6A-D1ED-41FD-852D-1B96C96B6024}" srcOrd="2" destOrd="0" presId="urn:microsoft.com/office/officeart/2005/8/layout/hierarchy6"/>
-    <dgm:cxn modelId="{EA3694B0-9CE7-4C27-9896-7A08323FE9D4}" type="presParOf" srcId="{4E4E3FA7-9A1B-415E-A219-7369D72BFA8D}" destId="{87B85974-6F72-4A29-97A3-CE76FF530D88}" srcOrd="3" destOrd="0" presId="urn:microsoft.com/office/officeart/2005/8/layout/hierarchy6"/>
-    <dgm:cxn modelId="{BC9F9708-372D-4077-A1CD-7478F209F2A9}" type="presParOf" srcId="{87B85974-6F72-4A29-97A3-CE76FF530D88}" destId="{86273A26-24CD-4D92-B482-37B93B4C3C95}" srcOrd="0" destOrd="0" presId="urn:microsoft.com/office/officeart/2005/8/layout/hierarchy6"/>
-    <dgm:cxn modelId="{593EB6F0-4B67-473A-97AF-E7F7D74765F9}" type="presParOf" srcId="{87B85974-6F72-4A29-97A3-CE76FF530D88}" destId="{0FE0D218-0E5E-4131-A36E-E022262AC270}" srcOrd="1" destOrd="0" presId="urn:microsoft.com/office/officeart/2005/8/layout/hierarchy6"/>
-    <dgm:cxn modelId="{4F6F7030-E017-422B-BE2E-C70F6FE0956E}" type="presParOf" srcId="{F8FB7507-2518-443B-9170-6A60B46F82DE}" destId="{6F8C93D3-F5C4-4599-B3E1-F3E1DEB5CFF9}" srcOrd="1" destOrd="0" presId="urn:microsoft.com/office/officeart/2005/8/layout/hierarchy6"/>
-    <dgm:cxn modelId="{F909FCDA-3F50-4DD6-8EA6-5BDD4C7BF6D4}" type="presParOf" srcId="{6F8C93D3-F5C4-4599-B3E1-F3E1DEB5CFF9}" destId="{1385CAC8-6DED-43A0-B38C-5804D22FCA9D}" srcOrd="0" destOrd="0" presId="urn:microsoft.com/office/officeart/2005/8/layout/hierarchy6"/>
-    <dgm:cxn modelId="{0282D0F4-3FFA-40BC-9776-843AB7D5E9CE}" type="presParOf" srcId="{1385CAC8-6DED-43A0-B38C-5804D22FCA9D}" destId="{F03AC43F-3DE4-454A-8485-E959BA098226}" srcOrd="0" destOrd="0" presId="urn:microsoft.com/office/officeart/2005/8/layout/hierarchy6"/>
-    <dgm:cxn modelId="{CB4E889B-7E36-4A3E-A821-FA5FCEFC8193}" type="presParOf" srcId="{1385CAC8-6DED-43A0-B38C-5804D22FCA9D}" destId="{8D8300E2-EBC6-4649-A727-6A3DD8794009}" srcOrd="1" destOrd="0" presId="urn:microsoft.com/office/officeart/2005/8/layout/hierarchy6"/>
-    <dgm:cxn modelId="{820A5BE5-7F72-4571-B740-4914D8A2C841}" type="presParOf" srcId="{6F8C93D3-F5C4-4599-B3E1-F3E1DEB5CFF9}" destId="{BC3EC575-7675-499F-887C-8F37ED75DE92}" srcOrd="1" destOrd="0" presId="urn:microsoft.com/office/officeart/2005/8/layout/hierarchy6"/>
-    <dgm:cxn modelId="{BE6C1FEC-5607-4C5F-B3B3-2294358C877C}" type="presParOf" srcId="{BC3EC575-7675-499F-887C-8F37ED75DE92}" destId="{2981EC70-0ED7-4F11-9772-DE73AEF1BDD4}" srcOrd="0" destOrd="0" presId="urn:microsoft.com/office/officeart/2005/8/layout/hierarchy6"/>
-    <dgm:cxn modelId="{C8AD03BB-F53B-4FC0-A99D-9052708B1786}" type="presParOf" srcId="{6F8C93D3-F5C4-4599-B3E1-F3E1DEB5CFF9}" destId="{7432DEFE-093C-4852-9F58-A30C100402BD}" srcOrd="2" destOrd="0" presId="urn:microsoft.com/office/officeart/2005/8/layout/hierarchy6"/>
-    <dgm:cxn modelId="{23E55C11-64F4-4563-A77D-43AA7360DC06}" type="presParOf" srcId="{7432DEFE-093C-4852-9F58-A30C100402BD}" destId="{C754F50C-E791-4B3A-B236-39EF8A750195}" srcOrd="0" destOrd="0" presId="urn:microsoft.com/office/officeart/2005/8/layout/hierarchy6"/>
-    <dgm:cxn modelId="{F60CF629-D054-44CD-85EB-8705D918644C}" type="presParOf" srcId="{7432DEFE-093C-4852-9F58-A30C100402BD}" destId="{24406991-1438-4CEF-AE54-48D6F17D8313}" srcOrd="1" destOrd="0" presId="urn:microsoft.com/office/officeart/2005/8/layout/hierarchy6"/>
-    <dgm:cxn modelId="{3C3DC06F-6284-48FD-A87C-167D3EF99949}" type="presParOf" srcId="{6F8C93D3-F5C4-4599-B3E1-F3E1DEB5CFF9}" destId="{448BA1D7-EDAE-45A4-96A8-94C34ECE4594}" srcOrd="3" destOrd="0" presId="urn:microsoft.com/office/officeart/2005/8/layout/hierarchy6"/>
-    <dgm:cxn modelId="{CB13059E-FBC8-4758-87AC-F05227E63A84}" type="presParOf" srcId="{448BA1D7-EDAE-45A4-96A8-94C34ECE4594}" destId="{8DEB3136-BCF4-49DF-A90B-1A6B26163A44}" srcOrd="0" destOrd="0" presId="urn:microsoft.com/office/officeart/2005/8/layout/hierarchy6"/>
-    <dgm:cxn modelId="{D1D72D5E-2210-4F67-90C9-2FFDD54FB7B2}" type="presParOf" srcId="{6F8C93D3-F5C4-4599-B3E1-F3E1DEB5CFF9}" destId="{AC2DF48C-53AA-4B0F-A853-C2356B77FD6F}" srcOrd="4" destOrd="0" presId="urn:microsoft.com/office/officeart/2005/8/layout/hierarchy6"/>
-    <dgm:cxn modelId="{CC8A85F4-426E-4ACB-9C1E-6092CD542821}" type="presParOf" srcId="{AC2DF48C-53AA-4B0F-A853-C2356B77FD6F}" destId="{410004A3-0E80-4346-9ED7-A8565C48FED6}" srcOrd="0" destOrd="0" presId="urn:microsoft.com/office/officeart/2005/8/layout/hierarchy6"/>
-    <dgm:cxn modelId="{9FF5E840-8DE8-4B24-BFA2-DE2EB222B8E8}" type="presParOf" srcId="{AC2DF48C-53AA-4B0F-A853-C2356B77FD6F}" destId="{80D66285-9665-4FF2-A346-E741331A94C3}" srcOrd="1" destOrd="0" presId="urn:microsoft.com/office/officeart/2005/8/layout/hierarchy6"/>
+    <dgm:cxn modelId="{24A572F3-B5DE-4668-83E1-40C13F22F833}" type="presParOf" srcId="{F8FB7507-2518-443B-9170-6A60B46F82DE}" destId="{DE5E76C5-BD8B-42AC-9929-11EDF4077ED8}" srcOrd="0" destOrd="0" presId="urn:microsoft.com/office/officeart/2005/8/layout/hierarchy6"/>
+    <dgm:cxn modelId="{9B09AF13-9D94-4643-BD55-3F79DDFA8A02}" type="presParOf" srcId="{DE5E76C5-BD8B-42AC-9929-11EDF4077ED8}" destId="{EE3B5412-0F24-4A8F-BCEC-1F44BD863CA3}" srcOrd="0" destOrd="0" presId="urn:microsoft.com/office/officeart/2005/8/layout/hierarchy6"/>
+    <dgm:cxn modelId="{854BEF96-C63E-47ED-A7A1-EBFABD13850E}" type="presParOf" srcId="{DE5E76C5-BD8B-42AC-9929-11EDF4077ED8}" destId="{37273D51-2848-4099-8D47-FE11B7BF90D2}" srcOrd="1" destOrd="0" presId="urn:microsoft.com/office/officeart/2005/8/layout/hierarchy6"/>
+    <dgm:cxn modelId="{C5D52722-87F0-440A-81F2-A2C53A2AAD55}" type="presParOf" srcId="{37273D51-2848-4099-8D47-FE11B7BF90D2}" destId="{D66619ED-26D5-443E-B786-3EB42F7866D8}" srcOrd="0" destOrd="0" presId="urn:microsoft.com/office/officeart/2005/8/layout/hierarchy6"/>
+    <dgm:cxn modelId="{E570411D-DFFE-4D32-924C-4983F9E45652}" type="presParOf" srcId="{D66619ED-26D5-443E-B786-3EB42F7866D8}" destId="{2363E3E7-7EA3-47F9-A0B0-5326C281D1AC}" srcOrd="0" destOrd="0" presId="urn:microsoft.com/office/officeart/2005/8/layout/hierarchy6"/>
+    <dgm:cxn modelId="{CE88288D-4E48-4E3F-92FA-E9A21CF93E29}" type="presParOf" srcId="{D66619ED-26D5-443E-B786-3EB42F7866D8}" destId="{0B6407A3-0ED9-40B0-9635-DA52368D3B08}" srcOrd="1" destOrd="0" presId="urn:microsoft.com/office/officeart/2005/8/layout/hierarchy6"/>
+    <dgm:cxn modelId="{2EA8F217-2F98-4ACF-90EB-7CB4241B9486}" type="presParOf" srcId="{0B6407A3-0ED9-40B0-9635-DA52368D3B08}" destId="{A14AC472-AA8E-4723-AAFC-CD8AAA80A684}" srcOrd="0" destOrd="0" presId="urn:microsoft.com/office/officeart/2005/8/layout/hierarchy6"/>
+    <dgm:cxn modelId="{DAF27ACE-8064-4420-81C1-B1ECEE92EA18}" type="presParOf" srcId="{0B6407A3-0ED9-40B0-9635-DA52368D3B08}" destId="{EF1DBA95-7F44-4639-B6E9-C8516EB2B1C3}" srcOrd="1" destOrd="0" presId="urn:microsoft.com/office/officeart/2005/8/layout/hierarchy6"/>
+    <dgm:cxn modelId="{7FA70FB5-800A-4708-895B-B4C2B153DAAC}" type="presParOf" srcId="{EF1DBA95-7F44-4639-B6E9-C8516EB2B1C3}" destId="{695640E3-DEE3-46E6-AB4D-0E03C7B7C2CC}" srcOrd="0" destOrd="0" presId="urn:microsoft.com/office/officeart/2005/8/layout/hierarchy6"/>
+    <dgm:cxn modelId="{89737E0D-A13E-4801-B3CF-B26EE5AFF586}" type="presParOf" srcId="{EF1DBA95-7F44-4639-B6E9-C8516EB2B1C3}" destId="{8EC891B3-8552-4781-BD63-74EB21690EC7}" srcOrd="1" destOrd="0" presId="urn:microsoft.com/office/officeart/2005/8/layout/hierarchy6"/>
+    <dgm:cxn modelId="{42630C8F-B8D3-4B01-8504-FDFB841AE6BB}" type="presParOf" srcId="{8EC891B3-8552-4781-BD63-74EB21690EC7}" destId="{7E19AD08-7F43-41A9-A808-83B1F927149B}" srcOrd="0" destOrd="0" presId="urn:microsoft.com/office/officeart/2005/8/layout/hierarchy6"/>
+    <dgm:cxn modelId="{0379541E-C885-453F-9E7F-BCF90A062013}" type="presParOf" srcId="{8EC891B3-8552-4781-BD63-74EB21690EC7}" destId="{8ABDA3A6-85D2-4AC5-BC4B-6703FE11EAFE}" srcOrd="1" destOrd="0" presId="urn:microsoft.com/office/officeart/2005/8/layout/hierarchy6"/>
+    <dgm:cxn modelId="{ECB7BAFD-6301-4182-8483-218C088B7A58}" type="presParOf" srcId="{8ABDA3A6-85D2-4AC5-BC4B-6703FE11EAFE}" destId="{7CF41E0C-DDDE-4DD8-9A04-60D295D1A38E}" srcOrd="0" destOrd="0" presId="urn:microsoft.com/office/officeart/2005/8/layout/hierarchy6"/>
+    <dgm:cxn modelId="{FBB35AA4-8ADE-4CB2-88CA-C2353F991FE4}" type="presParOf" srcId="{8ABDA3A6-85D2-4AC5-BC4B-6703FE11EAFE}" destId="{85E34C33-84EF-412B-B9A3-C3E8D98FB0A8}" srcOrd="1" destOrd="0" presId="urn:microsoft.com/office/officeart/2005/8/layout/hierarchy6"/>
+    <dgm:cxn modelId="{28FE8BA4-D6F2-4FBE-A358-7A1EE87F28FE}" type="presParOf" srcId="{8EC891B3-8552-4781-BD63-74EB21690EC7}" destId="{997FADDA-67F7-4BBA-9183-4B86B6B69D47}" srcOrd="2" destOrd="0" presId="urn:microsoft.com/office/officeart/2005/8/layout/hierarchy6"/>
+    <dgm:cxn modelId="{6D8B7AA4-9CEA-461C-B83E-25B3F827FA8D}" type="presParOf" srcId="{8EC891B3-8552-4781-BD63-74EB21690EC7}" destId="{F6EF4506-244A-4FA8-9838-A528113FB136}" srcOrd="3" destOrd="0" presId="urn:microsoft.com/office/officeart/2005/8/layout/hierarchy6"/>
+    <dgm:cxn modelId="{2EC451DD-2F7A-4176-9A62-A31C4AEFE390}" type="presParOf" srcId="{F6EF4506-244A-4FA8-9838-A528113FB136}" destId="{82375BBD-A056-4319-9741-EE55A5F846CD}" srcOrd="0" destOrd="0" presId="urn:microsoft.com/office/officeart/2005/8/layout/hierarchy6"/>
+    <dgm:cxn modelId="{9AAECD85-5187-420A-B0FB-4840C6051761}" type="presParOf" srcId="{F6EF4506-244A-4FA8-9838-A528113FB136}" destId="{69F98DEA-0511-49B5-BEE4-90B6B5A1999E}" srcOrd="1" destOrd="0" presId="urn:microsoft.com/office/officeart/2005/8/layout/hierarchy6"/>
+    <dgm:cxn modelId="{34B7C96F-E854-491A-9448-A01C35775431}" type="presParOf" srcId="{0B6407A3-0ED9-40B0-9635-DA52368D3B08}" destId="{7F4E2739-D661-4416-A407-D58A69304BF7}" srcOrd="2" destOrd="0" presId="urn:microsoft.com/office/officeart/2005/8/layout/hierarchy6"/>
+    <dgm:cxn modelId="{2B69D658-B24D-4FCC-9DD7-D5D5AFF83822}" type="presParOf" srcId="{0B6407A3-0ED9-40B0-9635-DA52368D3B08}" destId="{4D5E6363-FF52-4DCC-B91D-5997E1F464A2}" srcOrd="3" destOrd="0" presId="urn:microsoft.com/office/officeart/2005/8/layout/hierarchy6"/>
+    <dgm:cxn modelId="{9C319183-9DD0-4E9C-A17F-C5342459C18B}" type="presParOf" srcId="{4D5E6363-FF52-4DCC-B91D-5997E1F464A2}" destId="{63369185-237F-4072-A7A9-46B3062F5016}" srcOrd="0" destOrd="0" presId="urn:microsoft.com/office/officeart/2005/8/layout/hierarchy6"/>
+    <dgm:cxn modelId="{08517B8E-BCA9-46EB-8AE4-FAB5EEC84A8E}" type="presParOf" srcId="{4D5E6363-FF52-4DCC-B91D-5997E1F464A2}" destId="{4E4E3FA7-9A1B-415E-A219-7369D72BFA8D}" srcOrd="1" destOrd="0" presId="urn:microsoft.com/office/officeart/2005/8/layout/hierarchy6"/>
+    <dgm:cxn modelId="{99DFF580-AF54-4CA4-93BA-15440DED511E}" type="presParOf" srcId="{4E4E3FA7-9A1B-415E-A219-7369D72BFA8D}" destId="{D65CC2E7-62EC-456B-83FE-A408A35932F5}" srcOrd="0" destOrd="0" presId="urn:microsoft.com/office/officeart/2005/8/layout/hierarchy6"/>
+    <dgm:cxn modelId="{3CFB1B5A-CFFF-40B7-902B-AA95259D187E}" type="presParOf" srcId="{4E4E3FA7-9A1B-415E-A219-7369D72BFA8D}" destId="{4A762BEF-6367-4DE5-8F8C-BBABF627FA97}" srcOrd="1" destOrd="0" presId="urn:microsoft.com/office/officeart/2005/8/layout/hierarchy6"/>
+    <dgm:cxn modelId="{450F12FE-BBEE-41F0-ACF0-5E79FB3030F1}" type="presParOf" srcId="{4A762BEF-6367-4DE5-8F8C-BBABF627FA97}" destId="{9EB58A4E-4FA9-479F-99F9-70215C97D864}" srcOrd="0" destOrd="0" presId="urn:microsoft.com/office/officeart/2005/8/layout/hierarchy6"/>
+    <dgm:cxn modelId="{F75AECD3-A18B-4DC8-B426-191EE6BC1920}" type="presParOf" srcId="{4A762BEF-6367-4DE5-8F8C-BBABF627FA97}" destId="{4451DC6C-AC6C-4A6E-89DC-D4AB5BE88711}" srcOrd="1" destOrd="0" presId="urn:microsoft.com/office/officeart/2005/8/layout/hierarchy6"/>
+    <dgm:cxn modelId="{65167FE3-776C-4301-8ADB-96CF70D2EB61}" type="presParOf" srcId="{4E4E3FA7-9A1B-415E-A219-7369D72BFA8D}" destId="{373FFE6A-D1ED-41FD-852D-1B96C96B6024}" srcOrd="2" destOrd="0" presId="urn:microsoft.com/office/officeart/2005/8/layout/hierarchy6"/>
+    <dgm:cxn modelId="{D5DBC94D-0912-4B7C-AE46-BBBF1CEB3DE3}" type="presParOf" srcId="{4E4E3FA7-9A1B-415E-A219-7369D72BFA8D}" destId="{87B85974-6F72-4A29-97A3-CE76FF530D88}" srcOrd="3" destOrd="0" presId="urn:microsoft.com/office/officeart/2005/8/layout/hierarchy6"/>
+    <dgm:cxn modelId="{14EC4868-15CF-4714-A031-1572D620104A}" type="presParOf" srcId="{87B85974-6F72-4A29-97A3-CE76FF530D88}" destId="{86273A26-24CD-4D92-B482-37B93B4C3C95}" srcOrd="0" destOrd="0" presId="urn:microsoft.com/office/officeart/2005/8/layout/hierarchy6"/>
+    <dgm:cxn modelId="{20D416BC-F9D6-4CF8-8EDC-4FF3ABA1B686}" type="presParOf" srcId="{87B85974-6F72-4A29-97A3-CE76FF530D88}" destId="{0FE0D218-0E5E-4131-A36E-E022262AC270}" srcOrd="1" destOrd="0" presId="urn:microsoft.com/office/officeart/2005/8/layout/hierarchy6"/>
+    <dgm:cxn modelId="{2E52B77E-E82D-4318-88AF-29013A9F9EEC}" type="presParOf" srcId="{F8FB7507-2518-443B-9170-6A60B46F82DE}" destId="{6F8C93D3-F5C4-4599-B3E1-F3E1DEB5CFF9}" srcOrd="1" destOrd="0" presId="urn:microsoft.com/office/officeart/2005/8/layout/hierarchy6"/>
+    <dgm:cxn modelId="{592A8080-540F-4736-A9C7-EE25301F5A3D}" type="presParOf" srcId="{6F8C93D3-F5C4-4599-B3E1-F3E1DEB5CFF9}" destId="{1385CAC8-6DED-43A0-B38C-5804D22FCA9D}" srcOrd="0" destOrd="0" presId="urn:microsoft.com/office/officeart/2005/8/layout/hierarchy6"/>
+    <dgm:cxn modelId="{E05A613F-88BF-4930-8FA0-A3A68D1B394E}" type="presParOf" srcId="{1385CAC8-6DED-43A0-B38C-5804D22FCA9D}" destId="{F03AC43F-3DE4-454A-8485-E959BA098226}" srcOrd="0" destOrd="0" presId="urn:microsoft.com/office/officeart/2005/8/layout/hierarchy6"/>
+    <dgm:cxn modelId="{BD4F2092-71F8-4AD7-AD5F-50F03F6AD6A7}" type="presParOf" srcId="{1385CAC8-6DED-43A0-B38C-5804D22FCA9D}" destId="{8D8300E2-EBC6-4649-A727-6A3DD8794009}" srcOrd="1" destOrd="0" presId="urn:microsoft.com/office/officeart/2005/8/layout/hierarchy6"/>
+    <dgm:cxn modelId="{C07ADB03-8E07-4AFB-A872-54B26F896450}" type="presParOf" srcId="{6F8C93D3-F5C4-4599-B3E1-F3E1DEB5CFF9}" destId="{BC3EC575-7675-499F-887C-8F37ED75DE92}" srcOrd="1" destOrd="0" presId="urn:microsoft.com/office/officeart/2005/8/layout/hierarchy6"/>
+    <dgm:cxn modelId="{E78253C1-E026-430D-9D77-028DDC47E377}" type="presParOf" srcId="{BC3EC575-7675-499F-887C-8F37ED75DE92}" destId="{2981EC70-0ED7-4F11-9772-DE73AEF1BDD4}" srcOrd="0" destOrd="0" presId="urn:microsoft.com/office/officeart/2005/8/layout/hierarchy6"/>
+    <dgm:cxn modelId="{EDCF1159-7948-41FD-B1A0-8AE61427DD3A}" type="presParOf" srcId="{6F8C93D3-F5C4-4599-B3E1-F3E1DEB5CFF9}" destId="{7432DEFE-093C-4852-9F58-A30C100402BD}" srcOrd="2" destOrd="0" presId="urn:microsoft.com/office/officeart/2005/8/layout/hierarchy6"/>
+    <dgm:cxn modelId="{125BA9D8-C0E2-4FB2-A63B-22CD9E676709}" type="presParOf" srcId="{7432DEFE-093C-4852-9F58-A30C100402BD}" destId="{C754F50C-E791-4B3A-B236-39EF8A750195}" srcOrd="0" destOrd="0" presId="urn:microsoft.com/office/officeart/2005/8/layout/hierarchy6"/>
+    <dgm:cxn modelId="{A2EC879D-FA8B-4774-BD1C-B0AB4F64E816}" type="presParOf" srcId="{7432DEFE-093C-4852-9F58-A30C100402BD}" destId="{24406991-1438-4CEF-AE54-48D6F17D8313}" srcOrd="1" destOrd="0" presId="urn:microsoft.com/office/officeart/2005/8/layout/hierarchy6"/>
+    <dgm:cxn modelId="{89BF44F8-7BA4-4846-90EB-489683650418}" type="presParOf" srcId="{6F8C93D3-F5C4-4599-B3E1-F3E1DEB5CFF9}" destId="{448BA1D7-EDAE-45A4-96A8-94C34ECE4594}" srcOrd="3" destOrd="0" presId="urn:microsoft.com/office/officeart/2005/8/layout/hierarchy6"/>
+    <dgm:cxn modelId="{37A7AC15-D863-44AB-8E3C-158F441F1695}" type="presParOf" srcId="{448BA1D7-EDAE-45A4-96A8-94C34ECE4594}" destId="{8DEB3136-BCF4-49DF-A90B-1A6B26163A44}" srcOrd="0" destOrd="0" presId="urn:microsoft.com/office/officeart/2005/8/layout/hierarchy6"/>
+    <dgm:cxn modelId="{C4820650-6F2C-4733-B1D9-11D21FC9C05D}" type="presParOf" srcId="{6F8C93D3-F5C4-4599-B3E1-F3E1DEB5CFF9}" destId="{AC2DF48C-53AA-4B0F-A853-C2356B77FD6F}" srcOrd="4" destOrd="0" presId="urn:microsoft.com/office/officeart/2005/8/layout/hierarchy6"/>
+    <dgm:cxn modelId="{150E0730-019D-4FAD-AB87-050185B954A5}" type="presParOf" srcId="{AC2DF48C-53AA-4B0F-A853-C2356B77FD6F}" destId="{410004A3-0E80-4346-9ED7-A8565C48FED6}" srcOrd="0" destOrd="0" presId="urn:microsoft.com/office/officeart/2005/8/layout/hierarchy6"/>
+    <dgm:cxn modelId="{CD21D9E1-B9A4-43E0-ACC8-B2D63B36DA31}" type="presParOf" srcId="{AC2DF48C-53AA-4B0F-A853-C2356B77FD6F}" destId="{80D66285-9665-4FF2-A346-E741331A94C3}" srcOrd="1" destOrd="0" presId="urn:microsoft.com/office/officeart/2005/8/layout/hierarchy6"/>
   </dgm:cxnLst>
   <dgm:bg/>
   <dgm:whole/>
@@ -9625,7 +10075,7 @@
 </file>
 
 <file path=customXml/itemProps1.xml><?xml version="1.0" encoding="utf-8"?>
-<ds:datastoreItem xmlns:ds="http://schemas.openxmlformats.org/officeDocument/2006/customXml" ds:itemID="{DA59D4B9-8FE2-419E-BFD1-922F99397468}">
+<ds:datastoreItem xmlns:ds="http://schemas.openxmlformats.org/officeDocument/2006/customXml" ds:itemID="{263D5A2E-9B4C-462E-9E36-41C7F83B0AAE}">
   <ds:schemaRefs>
     <ds:schemaRef ds:uri="http://schemas.openxmlformats.org/officeDocument/2006/bibliography"/>
   </ds:schemaRefs>

</xml_diff>